<commit_message>
Add dissolution decision matrix to formulation docs
Added to both Lipid_Matrix_Formulation_Protocol and Execution_Roadmap:

1. Dissolution media summary (3 media types):
   - Fasted (primary): phosphate buffer pH 6.8
   - Fed state (critical): FeSSIF, SLS buffer, or milk
   - Acidic (optional): 0.1N HCl for gastric check

2. Results decision matrix with specific thresholds:
   - 1h: <10% too slow, 10-25% target, >35% too fast
   - 4h: <35% too slow, 35-55% target, >55% too fast
   - 12h: <75% incomplete, 75-95% target

3. Food effect gate table:
   - ≤150% fed/fasted = PASS
   - >150% = FAIL → pivot to MUPS

4. Common patterns & fixes:
   - Burst then plateau
   - Slow start never catches up
   - Good fasted disaster fed
   - Slows on stability

Co-Authored-By: Claude Opus 4.5 <noreply@anthropic.com>
</commit_message>
<xml_diff>
--- a/Lipid_Matrix_Formulation_Protocol.docx
+++ b/Lipid_Matrix_Formulation_Protocol.docx
@@ -10,7 +10,7 @@
         <w:t xml:space="preserve">Lipid Matrix ER Minoxidil - Formulation Development Protocol</w:t>
       </w:r>
     </w:p>
-    <w:bookmarkStart w:id="44" w:name="lipid-matrix-extended-release-minoxidil"/>
+    <w:bookmarkStart w:id="56" w:name="lipid-matrix-extended-release-minoxidil"/>
     <w:p>
       <w:pPr>
         <w:pStyle w:val="Heading1"/>
@@ -3380,7 +3380,7 @@
       </w:r>
     </w:p>
     <w:bookmarkEnd w:id="26"/>
-    <w:bookmarkStart w:id="29" w:name="finished-product-testing"/>
+    <w:bookmarkStart w:id="41" w:name="finished-product-testing"/>
     <w:p>
       <w:pPr>
         <w:pStyle w:val="Heading2"/>
@@ -4316,31 +4316,14 @@
         <w:t xml:space="preserve">4-hour dissolution should not exceed fasted state by more than 30%</w:t>
       </w:r>
     </w:p>
-    <w:p>
-      <w:r>
-        <w:pict>
-          <v:rect style="width:0;height:1.5pt" o:hralign="center" o:hrstd="t" o:hr="t"/>
-        </w:pict>
-      </w:r>
-    </w:p>
     <w:bookmarkEnd w:id="28"/>
-    <w:bookmarkEnd w:id="29"/>
-    <w:bookmarkStart w:id="32" w:name="stability-protocol"/>
-    <w:p>
-      <w:pPr>
-        <w:pStyle w:val="Heading2"/>
-      </w:pPr>
-      <w:r>
-        <w:t xml:space="preserve">7. Stability Protocol</w:t>
-      </w:r>
-    </w:p>
-    <w:bookmarkStart w:id="30" w:name="storage-conditions"/>
+    <w:bookmarkStart w:id="29" w:name="dissolution-media-summary"/>
     <w:p>
       <w:pPr>
         <w:pStyle w:val="Heading3"/>
       </w:pPr>
       <w:r>
-        <w:t xml:space="preserve">7.1 Storage Conditions</w:t>
+        <w:t xml:space="preserve">6.3 Dissolution Media Summary</w:t>
       </w:r>
     </w:p>
     <w:tbl>
@@ -4366,191 +4349,232 @@
               <w:pStyle w:val="Compact"/>
             </w:pPr>
             <w:r>
-              <w:t xml:space="preserve">Study Type</w:t>
-            </w:r>
-          </w:p>
-        </w:tc>
-        <w:tc>
-          <w:tcPr/>
-          <w:p>
-            <w:pPr>
-              <w:pStyle w:val="Compact"/>
-            </w:pPr>
-            <w:r>
-              <w:t xml:space="preserve">Conditions</w:t>
-            </w:r>
-          </w:p>
-        </w:tc>
-        <w:tc>
-          <w:tcPr/>
-          <w:p>
-            <w:pPr>
-              <w:pStyle w:val="Compact"/>
-            </w:pPr>
-            <w:r>
-              <w:t xml:space="preserve">Duration</w:t>
-            </w:r>
-          </w:p>
-        </w:tc>
-        <w:tc>
-          <w:tcPr/>
-          <w:p>
-            <w:pPr>
-              <w:pStyle w:val="Compact"/>
-            </w:pPr>
-            <w:r>
-              <w:t xml:space="preserve">Testing Frequency</w:t>
-            </w:r>
-          </w:p>
-        </w:tc>
-      </w:tr>
-      <w:tr>
-        <w:tc>
-          <w:tcPr/>
-          <w:p>
-            <w:pPr>
-              <w:pStyle w:val="Compact"/>
-            </w:pPr>
-            <w:r>
-              <w:t xml:space="preserve">Long-term</w:t>
-            </w:r>
-          </w:p>
-        </w:tc>
-        <w:tc>
-          <w:tcPr/>
-          <w:p>
-            <w:pPr>
-              <w:pStyle w:val="Compact"/>
-            </w:pPr>
-            <w:r>
-              <w:t xml:space="preserve">25°C ± 2°C / 60% RH ± 5%</w:t>
-            </w:r>
-          </w:p>
-        </w:tc>
-        <w:tc>
-          <w:tcPr/>
-          <w:p>
-            <w:pPr>
-              <w:pStyle w:val="Compact"/>
-            </w:pPr>
-            <w:r>
-              <w:t xml:space="preserve">24 months</w:t>
-            </w:r>
-          </w:p>
-        </w:tc>
-        <w:tc>
-          <w:tcPr/>
-          <w:p>
-            <w:pPr>
-              <w:pStyle w:val="Compact"/>
-            </w:pPr>
-            <w:r>
-              <w:t xml:space="preserve">0, 3, 6, 9, 12, 18, 24 months</w:t>
-            </w:r>
-          </w:p>
-        </w:tc>
-      </w:tr>
-      <w:tr>
-        <w:tc>
-          <w:tcPr/>
-          <w:p>
-            <w:pPr>
-              <w:pStyle w:val="Compact"/>
-            </w:pPr>
-            <w:r>
-              <w:t xml:space="preserve">Intermediate</w:t>
-            </w:r>
-          </w:p>
-        </w:tc>
-        <w:tc>
-          <w:tcPr/>
-          <w:p>
-            <w:pPr>
-              <w:pStyle w:val="Compact"/>
-            </w:pPr>
-            <w:r>
-              <w:t xml:space="preserve">30°C ± 2°C / 65% RH ± 5%</w:t>
-            </w:r>
-          </w:p>
-        </w:tc>
-        <w:tc>
-          <w:tcPr/>
-          <w:p>
-            <w:pPr>
-              <w:pStyle w:val="Compact"/>
-            </w:pPr>
-            <w:r>
-              <w:t xml:space="preserve">12 months</w:t>
-            </w:r>
-          </w:p>
-        </w:tc>
-        <w:tc>
-          <w:tcPr/>
-          <w:p>
-            <w:pPr>
-              <w:pStyle w:val="Compact"/>
-            </w:pPr>
-            <w:r>
-              <w:t xml:space="preserve">0, 3, 6, 9, 12 months</w:t>
-            </w:r>
-          </w:p>
-        </w:tc>
-      </w:tr>
-      <w:tr>
-        <w:tc>
-          <w:tcPr/>
-          <w:p>
-            <w:pPr>
-              <w:pStyle w:val="Compact"/>
-            </w:pPr>
-            <w:r>
-              <w:t xml:space="preserve">Accelerated</w:t>
-            </w:r>
-          </w:p>
-        </w:tc>
-        <w:tc>
-          <w:tcPr/>
-          <w:p>
-            <w:pPr>
-              <w:pStyle w:val="Compact"/>
-            </w:pPr>
-            <w:r>
-              <w:t xml:space="preserve">40°C ± 2°C / 75% RH ± 5%</w:t>
-            </w:r>
-          </w:p>
-        </w:tc>
-        <w:tc>
-          <w:tcPr/>
-          <w:p>
-            <w:pPr>
-              <w:pStyle w:val="Compact"/>
-            </w:pPr>
-            <w:r>
-              <w:t xml:space="preserve">6 months</w:t>
-            </w:r>
-          </w:p>
-        </w:tc>
-        <w:tc>
-          <w:tcPr/>
-          <w:p>
-            <w:pPr>
-              <w:pStyle w:val="Compact"/>
-            </w:pPr>
-            <w:r>
-              <w:t xml:space="preserve">0, 1, 2, 3, 6 months</w:t>
+              <w:t xml:space="preserve">Medium</w:t>
+            </w:r>
+          </w:p>
+        </w:tc>
+        <w:tc>
+          <w:tcPr/>
+          <w:p>
+            <w:pPr>
+              <w:pStyle w:val="Compact"/>
+            </w:pPr>
+            <w:r>
+              <w:t xml:space="preserve">Composition</w:t>
+            </w:r>
+          </w:p>
+        </w:tc>
+        <w:tc>
+          <w:tcPr/>
+          <w:p>
+            <w:pPr>
+              <w:pStyle w:val="Compact"/>
+            </w:pPr>
+            <w:r>
+              <w:t xml:space="preserve">Purpose</w:t>
+            </w:r>
+          </w:p>
+        </w:tc>
+        <w:tc>
+          <w:tcPr/>
+          <w:p>
+            <w:pPr>
+              <w:pStyle w:val="Compact"/>
+            </w:pPr>
+            <w:r>
+              <w:t xml:space="preserve">When to Run</w:t>
+            </w:r>
+          </w:p>
+        </w:tc>
+      </w:tr>
+      <w:tr>
+        <w:tc>
+          <w:tcPr/>
+          <w:p>
+            <w:pPr>
+              <w:pStyle w:val="Compact"/>
+            </w:pPr>
+            <w:r>
+              <w:rPr>
+                <w:b/>
+                <w:bCs/>
+              </w:rPr>
+              <w:t xml:space="preserve">Fasted (Primary)</w:t>
+            </w:r>
+          </w:p>
+        </w:tc>
+        <w:tc>
+          <w:tcPr/>
+          <w:p>
+            <w:pPr>
+              <w:pStyle w:val="Compact"/>
+            </w:pPr>
+            <w:r>
+              <w:t xml:space="preserve">Phosphate buffer pH 6.8, 900 mL</w:t>
+            </w:r>
+          </w:p>
+        </w:tc>
+        <w:tc>
+          <w:tcPr/>
+          <w:p>
+            <w:pPr>
+              <w:pStyle w:val="Compact"/>
+            </w:pPr>
+            <w:r>
+              <w:t xml:space="preserve">Standard release profile</w:t>
+            </w:r>
+          </w:p>
+        </w:tc>
+        <w:tc>
+          <w:tcPr/>
+          <w:p>
+            <w:pPr>
+              <w:pStyle w:val="Compact"/>
+            </w:pPr>
+            <w:r>
+              <w:t xml:space="preserve">Every batch - this is your primary spec</w:t>
+            </w:r>
+          </w:p>
+        </w:tc>
+      </w:tr>
+      <w:tr>
+        <w:tc>
+          <w:tcPr/>
+          <w:p>
+            <w:pPr>
+              <w:pStyle w:val="Compact"/>
+            </w:pPr>
+            <w:r>
+              <w:rPr>
+                <w:b/>
+                <w:bCs/>
+              </w:rPr>
+              <w:t xml:space="preserve">Fed State</w:t>
+            </w:r>
+          </w:p>
+        </w:tc>
+        <w:tc>
+          <w:tcPr/>
+          <w:p>
+            <w:pPr>
+              <w:pStyle w:val="Compact"/>
+            </w:pPr>
+            <w:r>
+              <w:t xml:space="preserve">FeSSIF, or pH 6.8 + 0.5% SLS, or whole milk</w:t>
+            </w:r>
+          </w:p>
+        </w:tc>
+        <w:tc>
+          <w:tcPr/>
+          <w:p>
+            <w:pPr>
+              <w:pStyle w:val="Compact"/>
+            </w:pPr>
+            <w:r>
+              <w:t xml:space="preserve">Food effect assessment (HARD GATE)</w:t>
+            </w:r>
+          </w:p>
+        </w:tc>
+        <w:tc>
+          <w:tcPr/>
+          <w:p>
+            <w:pPr>
+              <w:pStyle w:val="Compact"/>
+            </w:pPr>
+            <w:r>
+              <w:t xml:space="preserve">After fasted passes - determines if formulation is viable</w:t>
+            </w:r>
+          </w:p>
+        </w:tc>
+      </w:tr>
+      <w:tr>
+        <w:tc>
+          <w:tcPr/>
+          <w:p>
+            <w:pPr>
+              <w:pStyle w:val="Compact"/>
+            </w:pPr>
+            <w:r>
+              <w:rPr>
+                <w:b/>
+                <w:bCs/>
+              </w:rPr>
+              <w:t xml:space="preserve">Acidic (Optional)</w:t>
+            </w:r>
+          </w:p>
+        </w:tc>
+        <w:tc>
+          <w:tcPr/>
+          <w:p>
+            <w:pPr>
+              <w:pStyle w:val="Compact"/>
+            </w:pPr>
+            <w:r>
+              <w:t xml:space="preserve">0.1N HCl (pH 1.2)</w:t>
+            </w:r>
+          </w:p>
+        </w:tc>
+        <w:tc>
+          <w:tcPr/>
+          <w:p>
+            <w:pPr>
+              <w:pStyle w:val="Compact"/>
+            </w:pPr>
+            <w:r>
+              <w:t xml:space="preserve">Gastric stability check</w:t>
+            </w:r>
+          </w:p>
+        </w:tc>
+        <w:tc>
+          <w:tcPr/>
+          <w:p>
+            <w:pPr>
+              <w:pStyle w:val="Compact"/>
+            </w:pPr>
+            <w:r>
+              <w:t xml:space="preserve">Once during development to confirm pH-independent release</w:t>
             </w:r>
           </w:p>
         </w:tc>
       </w:tr>
     </w:tbl>
-    <w:bookmarkEnd w:id="30"/>
-    <w:bookmarkStart w:id="31" w:name="stability-testing-panel"/>
+    <w:bookmarkEnd w:id="29"/>
+    <w:bookmarkStart w:id="35" w:name="dissolution-results-decision-matrix"/>
     <w:p>
       <w:pPr>
         <w:pStyle w:val="Heading3"/>
       </w:pPr>
       <w:r>
-        <w:t xml:space="preserve">7.2 Stability Testing Panel</w:t>
+        <w:t xml:space="preserve">6.4 Dissolution Results Decision Matrix</w:t>
+      </w:r>
+    </w:p>
+    <w:p>
+      <w:pPr>
+        <w:pStyle w:val="FirstParagraph"/>
+      </w:pPr>
+      <w:r>
+        <w:rPr>
+          <w:b/>
+          <w:bCs/>
+        </w:rPr>
+        <w:t xml:space="preserve">How to Read Your Results:</w:t>
+      </w:r>
+    </w:p>
+    <w:p>
+      <w:pPr>
+        <w:pStyle w:val="BodyText"/>
+      </w:pPr>
+      <w:r>
+        <w:t xml:space="preserve">The lab will report % drug released at each timepoint. Use the tables below to diagnose issues and determine formulation adjustments.</w:t>
+      </w:r>
+    </w:p>
+    <w:bookmarkStart w:id="30" w:name="Xb10ff0ef7f3dc18f314cc0affcf89de18929898"/>
+    <w:p>
+      <w:pPr>
+        <w:pStyle w:val="Heading4"/>
+      </w:pPr>
+      <w:r>
+        <w:t xml:space="preserve">1-Hour Readout (Early Release - Indicates Burst Behavior)</w:t>
       </w:r>
     </w:p>
     <w:tbl>
@@ -4575,360 +4599,198 @@
               <w:pStyle w:val="Compact"/>
             </w:pPr>
             <w:r>
-              <w:t xml:space="preserve">Test</w:t>
-            </w:r>
-          </w:p>
-        </w:tc>
-        <w:tc>
-          <w:tcPr/>
-          <w:p>
-            <w:pPr>
-              <w:pStyle w:val="Compact"/>
-            </w:pPr>
-            <w:r>
-              <w:t xml:space="preserve">Method</w:t>
-            </w:r>
-          </w:p>
-        </w:tc>
-        <w:tc>
-          <w:tcPr/>
-          <w:p>
-            <w:pPr>
-              <w:pStyle w:val="Compact"/>
-            </w:pPr>
-            <w:r>
-              <w:t xml:space="preserve">Rationale</w:t>
-            </w:r>
-          </w:p>
-        </w:tc>
-      </w:tr>
-      <w:tr>
-        <w:tc>
-          <w:tcPr/>
-          <w:p>
-            <w:pPr>
-              <w:pStyle w:val="Compact"/>
-            </w:pPr>
-            <w:r>
-              <w:t xml:space="preserve">Appearance</w:t>
-            </w:r>
-          </w:p>
-        </w:tc>
-        <w:tc>
-          <w:tcPr/>
-          <w:p>
-            <w:pPr>
-              <w:pStyle w:val="Compact"/>
-            </w:pPr>
-            <w:r>
-              <w:t xml:space="preserve">Visual</w:t>
-            </w:r>
-          </w:p>
-        </w:tc>
-        <w:tc>
-          <w:tcPr/>
-          <w:p>
-            <w:pPr>
-              <w:pStyle w:val="Compact"/>
-            </w:pPr>
-            <w:r>
-              <w:t xml:space="preserve">Detect discoloration, surface changes</w:t>
-            </w:r>
-          </w:p>
-        </w:tc>
-      </w:tr>
-      <w:tr>
-        <w:tc>
-          <w:tcPr/>
-          <w:p>
-            <w:pPr>
-              <w:pStyle w:val="Compact"/>
-            </w:pPr>
-            <w:r>
-              <w:t xml:space="preserve">Assay</w:t>
-            </w:r>
-          </w:p>
-        </w:tc>
-        <w:tc>
-          <w:tcPr/>
-          <w:p>
-            <w:pPr>
-              <w:pStyle w:val="Compact"/>
-            </w:pPr>
-            <w:r>
-              <w:t xml:space="preserve">HPLC</w:t>
-            </w:r>
-          </w:p>
-        </w:tc>
-        <w:tc>
-          <w:tcPr/>
-          <w:p>
-            <w:pPr>
-              <w:pStyle w:val="Compact"/>
-            </w:pPr>
-            <w:r>
-              <w:t xml:space="preserve">Monitor drug degradation</w:t>
-            </w:r>
-          </w:p>
-        </w:tc>
-      </w:tr>
-      <w:tr>
-        <w:tc>
-          <w:tcPr/>
-          <w:p>
-            <w:pPr>
-              <w:pStyle w:val="Compact"/>
-            </w:pPr>
-            <w:r>
-              <w:t xml:space="preserve">Related substances</w:t>
-            </w:r>
-          </w:p>
-        </w:tc>
-        <w:tc>
-          <w:tcPr/>
-          <w:p>
-            <w:pPr>
-              <w:pStyle w:val="Compact"/>
-            </w:pPr>
-            <w:r>
-              <w:t xml:space="preserve">HPLC</w:t>
-            </w:r>
-          </w:p>
-        </w:tc>
-        <w:tc>
-          <w:tcPr/>
-          <w:p>
-            <w:pPr>
-              <w:pStyle w:val="Compact"/>
-            </w:pPr>
-            <w:r>
-              <w:t xml:space="preserve">Monitor impurity growth</w:t>
-            </w:r>
-          </w:p>
-        </w:tc>
-      </w:tr>
-      <w:tr>
-        <w:tc>
-          <w:tcPr/>
-          <w:p>
-            <w:pPr>
-              <w:pStyle w:val="Compact"/>
-            </w:pPr>
-            <w:r>
-              <w:t xml:space="preserve">Dissolution</w:t>
-            </w:r>
-          </w:p>
-        </w:tc>
-        <w:tc>
-          <w:tcPr/>
-          <w:p>
-            <w:pPr>
-              <w:pStyle w:val="Compact"/>
-            </w:pPr>
-            <w:r>
-              <w:t xml:space="preserve">USP apparatus 2</w:t>
-            </w:r>
-          </w:p>
-        </w:tc>
-        <w:tc>
-          <w:tcPr/>
-          <w:p>
-            <w:pPr>
-              <w:pStyle w:val="Compact"/>
-            </w:pPr>
-            <w:r>
-              <w:t xml:space="preserve">Critical - detect polymorphic changes</w:t>
-            </w:r>
-          </w:p>
-        </w:tc>
-      </w:tr>
-      <w:tr>
-        <w:tc>
-          <w:tcPr/>
-          <w:p>
-            <w:pPr>
-              <w:pStyle w:val="Compact"/>
-            </w:pPr>
-            <w:r>
-              <w:t xml:space="preserve">Hardness (tablets)</w:t>
-            </w:r>
-          </w:p>
-        </w:tc>
-        <w:tc>
-          <w:tcPr/>
-          <w:p>
-            <w:pPr>
-              <w:pStyle w:val="Compact"/>
-            </w:pPr>
-            <w:r>
-              <w:t xml:space="preserve">Hardness tester</w:t>
-            </w:r>
-          </w:p>
-        </w:tc>
-        <w:tc>
-          <w:tcPr/>
-          <w:p>
-            <w:pPr>
-              <w:pStyle w:val="Compact"/>
-            </w:pPr>
-            <w:r>
-              <w:t xml:space="preserve">Monitor physical stability</w:t>
-            </w:r>
-          </w:p>
-        </w:tc>
-      </w:tr>
-      <w:tr>
-        <w:tc>
-          <w:tcPr/>
-          <w:p>
-            <w:pPr>
-              <w:pStyle w:val="Compact"/>
-            </w:pPr>
-            <w:r>
-              <w:t xml:space="preserve">DSC</w:t>
-            </w:r>
-          </w:p>
-        </w:tc>
-        <w:tc>
-          <w:tcPr/>
-          <w:p>
-            <w:pPr>
-              <w:pStyle w:val="Compact"/>
-            </w:pPr>
-            <w:r>
-              <w:t xml:space="preserve">Differential scanning calorimetry</w:t>
-            </w:r>
-          </w:p>
-        </w:tc>
-        <w:tc>
-          <w:tcPr/>
-          <w:p>
-            <w:pPr>
-              <w:pStyle w:val="Compact"/>
-            </w:pPr>
-            <w:r>
-              <w:t xml:space="preserve">Monitor lipid polymorphism</w:t>
-            </w:r>
-          </w:p>
-        </w:tc>
-      </w:tr>
-      <w:tr>
-        <w:tc>
-          <w:tcPr/>
-          <w:p>
-            <w:pPr>
-              <w:pStyle w:val="Compact"/>
-            </w:pPr>
-            <w:r>
-              <w:t xml:space="preserve">XRD (optional)</w:t>
-            </w:r>
-          </w:p>
-        </w:tc>
-        <w:tc>
-          <w:tcPr/>
-          <w:p>
-            <w:pPr>
-              <w:pStyle w:val="Compact"/>
-            </w:pPr>
-            <w:r>
-              <w:t xml:space="preserve">X-ray diffraction</w:t>
-            </w:r>
-          </w:p>
-        </w:tc>
-        <w:tc>
-          <w:tcPr/>
-          <w:p>
-            <w:pPr>
-              <w:pStyle w:val="Compact"/>
-            </w:pPr>
-            <w:r>
-              <w:t xml:space="preserve">Confirm crystal form stability</w:t>
+              <w:t xml:space="preserve">Your Result</w:t>
+            </w:r>
+          </w:p>
+        </w:tc>
+        <w:tc>
+          <w:tcPr/>
+          <w:p>
+            <w:pPr>
+              <w:pStyle w:val="Compact"/>
+            </w:pPr>
+            <w:r>
+              <w:t xml:space="preserve">Diagnosis</w:t>
+            </w:r>
+          </w:p>
+        </w:tc>
+        <w:tc>
+          <w:tcPr/>
+          <w:p>
+            <w:pPr>
+              <w:pStyle w:val="Compact"/>
+            </w:pPr>
+            <w:r>
+              <w:t xml:space="preserve">Action</w:t>
+            </w:r>
+          </w:p>
+        </w:tc>
+      </w:tr>
+      <w:tr>
+        <w:tc>
+          <w:tcPr/>
+          <w:p>
+            <w:pPr>
+              <w:pStyle w:val="Compact"/>
+            </w:pPr>
+            <w:r>
+              <w:rPr>
+                <w:b/>
+                <w:bCs/>
+              </w:rPr>
+              <w:t xml:space="preserve">&lt;10%</w:t>
+            </w:r>
+          </w:p>
+        </w:tc>
+        <w:tc>
+          <w:tcPr/>
+          <w:p>
+            <w:pPr>
+              <w:pStyle w:val="Compact"/>
+            </w:pPr>
+            <w:r>
+              <w:t xml:space="preserve">Too slow - poor wetting</w:t>
+            </w:r>
+          </w:p>
+        </w:tc>
+        <w:tc>
+          <w:tcPr/>
+          <w:p>
+            <w:pPr>
+              <w:pStyle w:val="Compact"/>
+            </w:pPr>
+            <w:r>
+              <w:t xml:space="preserve">Increase Poloxamer 188 from 1.5% → 3-4%</w:t>
+            </w:r>
+          </w:p>
+        </w:tc>
+      </w:tr>
+      <w:tr>
+        <w:tc>
+          <w:tcPr/>
+          <w:p>
+            <w:pPr>
+              <w:pStyle w:val="Compact"/>
+            </w:pPr>
+            <w:r>
+              <w:rPr>
+                <w:b/>
+                <w:bCs/>
+              </w:rPr>
+              <w:t xml:space="preserve">10-25%</w:t>
+            </w:r>
+          </w:p>
+        </w:tc>
+        <w:tc>
+          <w:tcPr/>
+          <w:p>
+            <w:pPr>
+              <w:pStyle w:val="Compact"/>
+            </w:pPr>
+            <w:r>
+              <w:t xml:space="preserve">✓ ON TARGET</w:t>
+            </w:r>
+          </w:p>
+        </w:tc>
+        <w:tc>
+          <w:tcPr/>
+          <w:p>
+            <w:pPr>
+              <w:pStyle w:val="Compact"/>
+            </w:pPr>
+            <w:r>
+              <w:t xml:space="preserve">Proceed to next timepoint evaluation</w:t>
+            </w:r>
+          </w:p>
+        </w:tc>
+      </w:tr>
+      <w:tr>
+        <w:tc>
+          <w:tcPr/>
+          <w:p>
+            <w:pPr>
+              <w:pStyle w:val="Compact"/>
+            </w:pPr>
+            <w:r>
+              <w:rPr>
+                <w:b/>
+                <w:bCs/>
+              </w:rPr>
+              <w:t xml:space="preserve">26-35%</w:t>
+            </w:r>
+          </w:p>
+        </w:tc>
+        <w:tc>
+          <w:tcPr/>
+          <w:p>
+            <w:pPr>
+              <w:pStyle w:val="Compact"/>
+            </w:pPr>
+            <w:r>
+              <w:t xml:space="preserve">Slightly fast</w:t>
+            </w:r>
+          </w:p>
+        </w:tc>
+        <w:tc>
+          <w:tcPr/>
+          <w:p>
+            <w:pPr>
+              <w:pStyle w:val="Compact"/>
+            </w:pPr>
+            <w:r>
+              <w:t xml:space="preserve">Minor tweak: increase Compritol by 5%</w:t>
+            </w:r>
+          </w:p>
+        </w:tc>
+      </w:tr>
+      <w:tr>
+        <w:tc>
+          <w:tcPr/>
+          <w:p>
+            <w:pPr>
+              <w:pStyle w:val="Compact"/>
+            </w:pPr>
+            <w:r>
+              <w:rPr>
+                <w:b/>
+                <w:bCs/>
+              </w:rPr>
+              <w:t xml:space="preserve">&gt;35%</w:t>
+            </w:r>
+          </w:p>
+        </w:tc>
+        <w:tc>
+          <w:tcPr/>
+          <w:p>
+            <w:pPr>
+              <w:pStyle w:val="Compact"/>
+            </w:pPr>
+            <w:r>
+              <w:t xml:space="preserve">Way too fast - burst release</w:t>
+            </w:r>
+          </w:p>
+        </w:tc>
+        <w:tc>
+          <w:tcPr/>
+          <w:p>
+            <w:pPr>
+              <w:pStyle w:val="Compact"/>
+            </w:pPr>
+            <w:r>
+              <w:t xml:space="preserve">Major reformulation: Compritol to 50%, check drug distribution in granules</w:t>
             </w:r>
           </w:p>
         </w:tc>
       </w:tr>
     </w:tbl>
-    <w:p>
-      <w:pPr>
-        <w:pStyle w:val="BodyText"/>
-      </w:pPr>
-      <w:r>
-        <w:rPr>
-          <w:b/>
-          <w:bCs/>
-        </w:rPr>
-        <w:t xml:space="preserve">Critical Stability Alert - Lipid Polymorphism:</w:t>
-      </w:r>
-    </w:p>
-    <w:p>
-      <w:pPr>
-        <w:pStyle w:val="BodyText"/>
-      </w:pPr>
-      <w:r>
-        <w:t xml:space="preserve">The most likely stability failure is a change in dissolution due to lipid polymorphic transitions (α → β' → β). Monitor closely:</w:t>
-      </w:r>
-    </w:p>
-    <w:p>
-      <w:pPr>
-        <w:pStyle w:val="Compact"/>
-        <w:numPr>
-          <w:ilvl w:val="0"/>
-          <w:numId w:val="1014"/>
-        </w:numPr>
-      </w:pPr>
-      <w:r>
-        <w:t xml:space="preserve">If dissolution slows by &gt;15% at accelerated conditions, investigate DSC</w:t>
-      </w:r>
-    </w:p>
-    <w:p>
-      <w:pPr>
-        <w:pStyle w:val="Compact"/>
-        <w:numPr>
-          <w:ilvl w:val="0"/>
-          <w:numId w:val="1014"/>
-        </w:numPr>
-      </w:pPr>
-      <w:r>
-        <w:t xml:space="preserve">Annealing step (50°C/24h) during manufacturing helps prevent this</w:t>
-      </w:r>
-    </w:p>
-    <w:p>
-      <w:pPr>
-        <w:pStyle w:val="Compact"/>
-        <w:numPr>
-          <w:ilvl w:val="0"/>
-          <w:numId w:val="1014"/>
-        </w:numPr>
-      </w:pPr>
-      <w:r>
-        <w:t xml:space="preserve">Consider adding 5-10% liquid lipid (Miglyol 812) to disrupt crystal packing if stability fails</w:t>
-      </w:r>
-    </w:p>
-    <w:p>
-      <w:r>
-        <w:pict>
-          <v:rect style="width:0;height:1.5pt" o:hralign="center" o:hrstd="t" o:hr="t"/>
-        </w:pict>
-      </w:r>
-    </w:p>
-    <w:bookmarkEnd w:id="31"/>
-    <w:bookmarkEnd w:id="32"/>
-    <w:bookmarkStart w:id="36" w:name="formulation-troubleshooting-guide"/>
-    <w:p>
-      <w:pPr>
-        <w:pStyle w:val="Heading2"/>
-      </w:pPr>
-      <w:r>
-        <w:t xml:space="preserve">8. Formulation Troubleshooting Guide</w:t>
-      </w:r>
-    </w:p>
-    <w:bookmarkStart w:id="33" w:name="release-too-fast"/>
-    <w:p>
-      <w:pPr>
-        <w:pStyle w:val="Heading3"/>
-      </w:pPr>
-      <w:r>
-        <w:t xml:space="preserve">8.1 Release Too Fast</w:t>
+    <w:bookmarkEnd w:id="30"/>
+    <w:bookmarkStart w:id="31" w:name="Xfecaf1de36dd9f02d10a4f5608c0253a8b8830f"/>
+    <w:p>
+      <w:pPr>
+        <w:pStyle w:val="Heading4"/>
+      </w:pPr>
+      <w:r>
+        <w:t xml:space="preserve">4-Hour Readout (Mid-Release - Core of the Profile)</w:t>
       </w:r>
     </w:p>
     <w:tbl>
@@ -4953,182 +4815,159 @@
               <w:pStyle w:val="Compact"/>
             </w:pPr>
             <w:r>
-              <w:t xml:space="preserve">Symptom</w:t>
-            </w:r>
-          </w:p>
-        </w:tc>
-        <w:tc>
-          <w:tcPr/>
-          <w:p>
-            <w:pPr>
-              <w:pStyle w:val="Compact"/>
-            </w:pPr>
-            <w:r>
-              <w:t xml:space="preserve">Likely Cause</w:t>
-            </w:r>
-          </w:p>
-        </w:tc>
-        <w:tc>
-          <w:tcPr/>
-          <w:p>
-            <w:pPr>
-              <w:pStyle w:val="Compact"/>
-            </w:pPr>
-            <w:r>
-              <w:t xml:space="preserve">Solution</w:t>
-            </w:r>
-          </w:p>
-        </w:tc>
-      </w:tr>
-      <w:tr>
-        <w:tc>
-          <w:tcPr/>
-          <w:p>
-            <w:pPr>
-              <w:pStyle w:val="Compact"/>
-            </w:pPr>
-            <w:r>
-              <w:t xml:space="preserve">&gt;35% at 1 hour</w:t>
-            </w:r>
-          </w:p>
-        </w:tc>
-        <w:tc>
-          <w:tcPr/>
-          <w:p>
-            <w:pPr>
-              <w:pStyle w:val="Compact"/>
-            </w:pPr>
-            <w:r>
-              <w:t xml:space="preserve">Insufficient lipid or drug on surface</w:t>
-            </w:r>
-          </w:p>
-        </w:tc>
-        <w:tc>
-          <w:tcPr/>
-          <w:p>
-            <w:pPr>
-              <w:pStyle w:val="Compact"/>
-            </w:pPr>
-            <w:r>
-              <w:t xml:space="preserve">Increase Compritol to 45-50%; ensure thorough mixing</w:t>
-            </w:r>
-          </w:p>
-        </w:tc>
-      </w:tr>
-      <w:tr>
-        <w:tc>
-          <w:tcPr/>
-          <w:p>
-            <w:pPr>
-              <w:pStyle w:val="Compact"/>
-            </w:pPr>
-            <w:r>
-              <w:t xml:space="preserve">Burst release then plateau</w:t>
-            </w:r>
-          </w:p>
-        </w:tc>
-        <w:tc>
-          <w:tcPr/>
-          <w:p>
-            <w:pPr>
-              <w:pStyle w:val="Compact"/>
-            </w:pPr>
-            <w:r>
-              <w:t xml:space="preserve">Drug on granule surface</w:t>
-            </w:r>
-          </w:p>
-        </w:tc>
-        <w:tc>
-          <w:tcPr/>
-          <w:p>
-            <w:pPr>
-              <w:pStyle w:val="Compact"/>
-            </w:pPr>
-            <w:r>
-              <w:t xml:space="preserve">Pre-blend drug with MCC before adding to melt</w:t>
-            </w:r>
-          </w:p>
-        </w:tc>
-      </w:tr>
-      <w:tr>
-        <w:tc>
-          <w:tcPr/>
-          <w:p>
-            <w:pPr>
-              <w:pStyle w:val="Compact"/>
-            </w:pPr>
-            <w:r>
-              <w:t xml:space="preserve">Fast release with food/FeSSIF</w:t>
-            </w:r>
-          </w:p>
-        </w:tc>
-        <w:tc>
-          <w:tcPr/>
-          <w:p>
-            <w:pPr>
-              <w:pStyle w:val="Compact"/>
-            </w:pPr>
-            <w:r>
-              <w:t xml:space="preserve">Bile salt sensitivity</w:t>
-            </w:r>
-          </w:p>
-        </w:tc>
-        <w:tc>
-          <w:tcPr/>
-          <w:p>
-            <w:pPr>
-              <w:pStyle w:val="Compact"/>
-            </w:pPr>
-            <w:r>
-              <w:t xml:space="preserve">Add 2-3% calcium stearate or 3-5% carnauba wax</w:t>
-            </w:r>
-          </w:p>
-        </w:tc>
-      </w:tr>
-      <w:tr>
-        <w:tc>
-          <w:tcPr/>
-          <w:p>
-            <w:pPr>
-              <w:pStyle w:val="Compact"/>
-            </w:pPr>
-            <w:r>
-              <w:t xml:space="preserve">Batch-to-batch variability</w:t>
-            </w:r>
-          </w:p>
-        </w:tc>
-        <w:tc>
-          <w:tcPr/>
-          <w:p>
-            <w:pPr>
-              <w:pStyle w:val="Compact"/>
-            </w:pPr>
-            <w:r>
-              <w:t xml:space="preserve">Temperature inconsistency</w:t>
-            </w:r>
-          </w:p>
-        </w:tc>
-        <w:tc>
-          <w:tcPr/>
-          <w:p>
-            <w:pPr>
-              <w:pStyle w:val="Compact"/>
-            </w:pPr>
-            <w:r>
-              <w:t xml:space="preserve">Tighten process controls; use jacketed vessel</w:t>
+              <w:t xml:space="preserve">Your Result</w:t>
+            </w:r>
+          </w:p>
+        </w:tc>
+        <w:tc>
+          <w:tcPr/>
+          <w:p>
+            <w:pPr>
+              <w:pStyle w:val="Compact"/>
+            </w:pPr>
+            <w:r>
+              <w:t xml:space="preserve">Diagnosis</w:t>
+            </w:r>
+          </w:p>
+        </w:tc>
+        <w:tc>
+          <w:tcPr/>
+          <w:p>
+            <w:pPr>
+              <w:pStyle w:val="Compact"/>
+            </w:pPr>
+            <w:r>
+              <w:t xml:space="preserve">Action</w:t>
+            </w:r>
+          </w:p>
+        </w:tc>
+      </w:tr>
+      <w:tr>
+        <w:tc>
+          <w:tcPr/>
+          <w:p>
+            <w:pPr>
+              <w:pStyle w:val="Compact"/>
+            </w:pPr>
+            <w:r>
+              <w:rPr>
+                <w:b/>
+                <w:bCs/>
+              </w:rPr>
+              <w:t xml:space="preserve">&lt;35%</w:t>
+            </w:r>
+          </w:p>
+        </w:tc>
+        <w:tc>
+          <w:tcPr/>
+          <w:p>
+            <w:pPr>
+              <w:pStyle w:val="Compact"/>
+            </w:pPr>
+            <w:r>
+              <w:t xml:space="preserve">Too slow - drug trapped</w:t>
+            </w:r>
+          </w:p>
+        </w:tc>
+        <w:tc>
+          <w:tcPr/>
+          <w:p>
+            <w:pPr>
+              <w:pStyle w:val="Compact"/>
+            </w:pPr>
+            <w:r>
+              <w:t xml:space="preserve">Increase PEG 6000 from 5% → 8-10%</w:t>
+            </w:r>
+          </w:p>
+        </w:tc>
+      </w:tr>
+      <w:tr>
+        <w:tc>
+          <w:tcPr/>
+          <w:p>
+            <w:pPr>
+              <w:pStyle w:val="Compact"/>
+            </w:pPr>
+            <w:r>
+              <w:rPr>
+                <w:b/>
+                <w:bCs/>
+              </w:rPr>
+              <w:t xml:space="preserve">35-55%</w:t>
+            </w:r>
+          </w:p>
+        </w:tc>
+        <w:tc>
+          <w:tcPr/>
+          <w:p>
+            <w:pPr>
+              <w:pStyle w:val="Compact"/>
+            </w:pPr>
+            <w:r>
+              <w:t xml:space="preserve">✓ ON TARGET</w:t>
+            </w:r>
+          </w:p>
+        </w:tc>
+        <w:tc>
+          <w:tcPr/>
+          <w:p>
+            <w:pPr>
+              <w:pStyle w:val="Compact"/>
+            </w:pPr>
+            <w:r>
+              <w:t xml:space="preserve">Proceed to next timepoint evaluation</w:t>
+            </w:r>
+          </w:p>
+        </w:tc>
+      </w:tr>
+      <w:tr>
+        <w:tc>
+          <w:tcPr/>
+          <w:p>
+            <w:pPr>
+              <w:pStyle w:val="Compact"/>
+            </w:pPr>
+            <w:r>
+              <w:rPr>
+                <w:b/>
+                <w:bCs/>
+              </w:rPr>
+              <w:t xml:space="preserve">&gt;55%</w:t>
+            </w:r>
+          </w:p>
+        </w:tc>
+        <w:tc>
+          <w:tcPr/>
+          <w:p>
+            <w:pPr>
+              <w:pStyle w:val="Compact"/>
+            </w:pPr>
+            <w:r>
+              <w:t xml:space="preserve">Too fast</w:t>
+            </w:r>
+          </w:p>
+        </w:tc>
+        <w:tc>
+          <w:tcPr/>
+          <w:p>
+            <w:pPr>
+              <w:pStyle w:val="Compact"/>
+            </w:pPr>
+            <w:r>
+              <w:t xml:space="preserve">Increase Compritol by 5%, reduce PEG by 2%</w:t>
             </w:r>
           </w:p>
         </w:tc>
       </w:tr>
     </w:tbl>
-    <w:bookmarkEnd w:id="33"/>
-    <w:bookmarkStart w:id="34" w:name="release-too-slow"/>
-    <w:p>
-      <w:pPr>
-        <w:pStyle w:val="Heading3"/>
-      </w:pPr>
-      <w:r>
-        <w:t xml:space="preserve">8.2 Release Too Slow</w:t>
+    <w:bookmarkEnd w:id="31"/>
+    <w:bookmarkStart w:id="32" w:name="Xe6fb1715a4c26bb19ac34f59e3ca18346c2dd86"/>
+    <w:p>
+      <w:pPr>
+        <w:pStyle w:val="Heading4"/>
+      </w:pPr>
+      <w:r>
+        <w:t xml:space="preserve">12-Hour Readout (Completeness - Ensures Full Dose Delivery)</w:t>
       </w:r>
     </w:p>
     <w:tbl>
@@ -5153,182 +4992,159 @@
               <w:pStyle w:val="Compact"/>
             </w:pPr>
             <w:r>
-              <w:t xml:space="preserve">Symptom</w:t>
-            </w:r>
-          </w:p>
-        </w:tc>
-        <w:tc>
-          <w:tcPr/>
-          <w:p>
-            <w:pPr>
-              <w:pStyle w:val="Compact"/>
-            </w:pPr>
-            <w:r>
-              <w:t xml:space="preserve">Likely Cause</w:t>
-            </w:r>
-          </w:p>
-        </w:tc>
-        <w:tc>
-          <w:tcPr/>
-          <w:p>
-            <w:pPr>
-              <w:pStyle w:val="Compact"/>
-            </w:pPr>
-            <w:r>
-              <w:t xml:space="preserve">Solution</w:t>
-            </w:r>
-          </w:p>
-        </w:tc>
-      </w:tr>
-      <w:tr>
-        <w:tc>
-          <w:tcPr/>
-          <w:p>
-            <w:pPr>
-              <w:pStyle w:val="Compact"/>
-            </w:pPr>
-            <w:r>
-              <w:t xml:space="preserve">&lt;10% at 1 hour</w:t>
-            </w:r>
-          </w:p>
-        </w:tc>
-        <w:tc>
-          <w:tcPr/>
-          <w:p>
-            <w:pPr>
-              <w:pStyle w:val="Compact"/>
-            </w:pPr>
-            <w:r>
-              <w:t xml:space="preserve">Poor wetting</w:t>
-            </w:r>
-          </w:p>
-        </w:tc>
-        <w:tc>
-          <w:tcPr/>
-          <w:p>
-            <w:pPr>
-              <w:pStyle w:val="Compact"/>
-            </w:pPr>
-            <w:r>
-              <w:t xml:space="preserve">Increase Poloxamer 188 to 3-4%</w:t>
-            </w:r>
-          </w:p>
-        </w:tc>
-      </w:tr>
-      <w:tr>
-        <w:tc>
-          <w:tcPr/>
-          <w:p>
-            <w:pPr>
-              <w:pStyle w:val="Compact"/>
-            </w:pPr>
-            <w:r>
-              <w:t xml:space="preserve">&lt;80% at 12 hours</w:t>
-            </w:r>
-          </w:p>
-        </w:tc>
-        <w:tc>
-          <w:tcPr/>
-          <w:p>
-            <w:pPr>
-              <w:pStyle w:val="Compact"/>
-            </w:pPr>
-            <w:r>
-              <w:t xml:space="preserve">Drug trapped in lipid</w:t>
-            </w:r>
-          </w:p>
-        </w:tc>
-        <w:tc>
-          <w:tcPr/>
-          <w:p>
-            <w:pPr>
-              <w:pStyle w:val="Compact"/>
-            </w:pPr>
-            <w:r>
-              <w:t xml:space="preserve">Increase PEG 6000 to 12-15%</w:t>
-            </w:r>
-          </w:p>
-        </w:tc>
-      </w:tr>
-      <w:tr>
-        <w:tc>
-          <w:tcPr/>
-          <w:p>
-            <w:pPr>
-              <w:pStyle w:val="Compact"/>
-            </w:pPr>
-            <w:r>
-              <w:t xml:space="preserve">Slows on stability</w:t>
-            </w:r>
-          </w:p>
-        </w:tc>
-        <w:tc>
-          <w:tcPr/>
-          <w:p>
-            <w:pPr>
-              <w:pStyle w:val="Compact"/>
-            </w:pPr>
-            <w:r>
-              <w:t xml:space="preserve">Polymorphic transition</w:t>
-            </w:r>
-          </w:p>
-        </w:tc>
-        <w:tc>
-          <w:tcPr/>
-          <w:p>
-            <w:pPr>
-              <w:pStyle w:val="Compact"/>
-            </w:pPr>
-            <w:r>
-              <w:t xml:space="preserve">Add annealing step; consider liquid lipid addition</w:t>
-            </w:r>
-          </w:p>
-        </w:tc>
-      </w:tr>
-      <w:tr>
-        <w:tc>
-          <w:tcPr/>
-          <w:p>
-            <w:pPr>
-              <w:pStyle w:val="Compact"/>
-            </w:pPr>
-            <w:r>
-              <w:t xml:space="preserve">Incomplete release (&lt;85% at 24h)</w:t>
-            </w:r>
-          </w:p>
-        </w:tc>
-        <w:tc>
-          <w:tcPr/>
-          <w:p>
-            <w:pPr>
-              <w:pStyle w:val="Compact"/>
-            </w:pPr>
-            <w:r>
-              <w:t xml:space="preserve">Excess lipid content</w:t>
-            </w:r>
-          </w:p>
-        </w:tc>
-        <w:tc>
-          <w:tcPr/>
-          <w:p>
-            <w:pPr>
-              <w:pStyle w:val="Compact"/>
-            </w:pPr>
-            <w:r>
-              <w:t xml:space="preserve">Reduce total lipid to 50%; increase hydrophilic fillers</w:t>
+              <w:t xml:space="preserve">Your Result</w:t>
+            </w:r>
+          </w:p>
+        </w:tc>
+        <w:tc>
+          <w:tcPr/>
+          <w:p>
+            <w:pPr>
+              <w:pStyle w:val="Compact"/>
+            </w:pPr>
+            <w:r>
+              <w:t xml:space="preserve">Diagnosis</w:t>
+            </w:r>
+          </w:p>
+        </w:tc>
+        <w:tc>
+          <w:tcPr/>
+          <w:p>
+            <w:pPr>
+              <w:pStyle w:val="Compact"/>
+            </w:pPr>
+            <w:r>
+              <w:t xml:space="preserve">Action</w:t>
+            </w:r>
+          </w:p>
+        </w:tc>
+      </w:tr>
+      <w:tr>
+        <w:tc>
+          <w:tcPr/>
+          <w:p>
+            <w:pPr>
+              <w:pStyle w:val="Compact"/>
+            </w:pPr>
+            <w:r>
+              <w:rPr>
+                <w:b/>
+                <w:bCs/>
+              </w:rPr>
+              <w:t xml:space="preserve">&lt;75%</w:t>
+            </w:r>
+          </w:p>
+        </w:tc>
+        <w:tc>
+          <w:tcPr/>
+          <w:p>
+            <w:pPr>
+              <w:pStyle w:val="Compact"/>
+            </w:pPr>
+            <w:r>
+              <w:t xml:space="preserve">Incomplete release - drug permanently trapped</w:t>
+            </w:r>
+          </w:p>
+        </w:tc>
+        <w:tc>
+          <w:tcPr/>
+          <w:p>
+            <w:pPr>
+              <w:pStyle w:val="Compact"/>
+            </w:pPr>
+            <w:r>
+              <w:t xml:space="preserve">Increase PEG 6000 to 12-15%; consider reducing total lipid to 50%</w:t>
+            </w:r>
+          </w:p>
+        </w:tc>
+      </w:tr>
+      <w:tr>
+        <w:tc>
+          <w:tcPr/>
+          <w:p>
+            <w:pPr>
+              <w:pStyle w:val="Compact"/>
+            </w:pPr>
+            <w:r>
+              <w:rPr>
+                <w:b/>
+                <w:bCs/>
+              </w:rPr>
+              <w:t xml:space="preserve">75-95%</w:t>
+            </w:r>
+          </w:p>
+        </w:tc>
+        <w:tc>
+          <w:tcPr/>
+          <w:p>
+            <w:pPr>
+              <w:pStyle w:val="Compact"/>
+            </w:pPr>
+            <w:r>
+              <w:t xml:space="preserve">✓ ON TARGET</w:t>
+            </w:r>
+          </w:p>
+        </w:tc>
+        <w:tc>
+          <w:tcPr/>
+          <w:p>
+            <w:pPr>
+              <w:pStyle w:val="Compact"/>
+            </w:pPr>
+            <w:r>
+              <w:t xml:space="preserve">Formulation acceptable - proceed to fed-state testing</w:t>
+            </w:r>
+          </w:p>
+        </w:tc>
+      </w:tr>
+      <w:tr>
+        <w:tc>
+          <w:tcPr/>
+          <w:p>
+            <w:pPr>
+              <w:pStyle w:val="Compact"/>
+            </w:pPr>
+            <w:r>
+              <w:rPr>
+                <w:b/>
+                <w:bCs/>
+              </w:rPr>
+              <w:t xml:space="preserve">&gt;95% by 8 hours</w:t>
+            </w:r>
+          </w:p>
+        </w:tc>
+        <w:tc>
+          <w:tcPr/>
+          <w:p>
+            <w:pPr>
+              <w:pStyle w:val="Compact"/>
+            </w:pPr>
+            <w:r>
+              <w:t xml:space="preserve">Releasing too fast overall</w:t>
+            </w:r>
+          </w:p>
+        </w:tc>
+        <w:tc>
+          <w:tcPr/>
+          <w:p>
+            <w:pPr>
+              <w:pStyle w:val="Compact"/>
+            </w:pPr>
+            <w:r>
+              <w:t xml:space="preserve">Increase Compritol to 50%+; may be releasing as fast as IR</w:t>
             </w:r>
           </w:p>
         </w:tc>
       </w:tr>
     </w:tbl>
-    <w:bookmarkEnd w:id="34"/>
-    <w:bookmarkStart w:id="35" w:name="physical-issues"/>
-    <w:p>
-      <w:pPr>
-        <w:pStyle w:val="Heading3"/>
-      </w:pPr>
-      <w:r>
-        <w:t xml:space="preserve">8.3 Physical Issues</w:t>
+    <w:bookmarkEnd w:id="32"/>
+    <w:bookmarkStart w:id="33" w:name="X7a7a9e7f01529b9076eb711ec3d9734080f0046"/>
+    <w:p>
+      <w:pPr>
+        <w:pStyle w:val="Heading4"/>
+      </w:pPr>
+      <w:r>
+        <w:t xml:space="preserve">Fed vs. Fasted Comparison (HARD GATE - Pass/Fail)</w:t>
       </w:r>
     </w:p>
     <w:tbl>
@@ -5353,290 +5169,169 @@
               <w:pStyle w:val="Compact"/>
             </w:pPr>
             <w:r>
-              <w:t xml:space="preserve">Problem</w:t>
-            </w:r>
-          </w:p>
-        </w:tc>
-        <w:tc>
-          <w:tcPr/>
-          <w:p>
-            <w:pPr>
-              <w:pStyle w:val="Compact"/>
-            </w:pPr>
-            <w:r>
-              <w:t xml:space="preserve">Likely Cause</w:t>
-            </w:r>
-          </w:p>
-        </w:tc>
-        <w:tc>
-          <w:tcPr/>
-          <w:p>
-            <w:pPr>
-              <w:pStyle w:val="Compact"/>
-            </w:pPr>
-            <w:r>
-              <w:t xml:space="preserve">Solution</w:t>
-            </w:r>
-          </w:p>
-        </w:tc>
-      </w:tr>
-      <w:tr>
-        <w:tc>
-          <w:tcPr/>
-          <w:p>
-            <w:pPr>
-              <w:pStyle w:val="Compact"/>
-            </w:pPr>
-            <w:r>
-              <w:t xml:space="preserve">Poor flow</w:t>
-            </w:r>
-          </w:p>
-        </w:tc>
-        <w:tc>
-          <w:tcPr/>
-          <w:p>
-            <w:pPr>
-              <w:pStyle w:val="Compact"/>
-            </w:pPr>
-            <w:r>
-              <w:t xml:space="preserve">Excess fines or sticky granules</w:t>
-            </w:r>
-          </w:p>
-        </w:tc>
-        <w:tc>
-          <w:tcPr/>
-          <w:p>
-            <w:pPr>
-              <w:pStyle w:val="Compact"/>
-            </w:pPr>
-            <w:r>
-              <w:t xml:space="preserve">Increase silicon dioxide to 3%; ensure complete cooling before milling</w:t>
-            </w:r>
-          </w:p>
-        </w:tc>
-      </w:tr>
-      <w:tr>
-        <w:tc>
-          <w:tcPr/>
-          <w:p>
-            <w:pPr>
-              <w:pStyle w:val="Compact"/>
-            </w:pPr>
-            <w:r>
-              <w:t xml:space="preserve">Sticking to punches</w:t>
-            </w:r>
-          </w:p>
-        </w:tc>
-        <w:tc>
-          <w:tcPr/>
-          <w:p>
-            <w:pPr>
-              <w:pStyle w:val="Compact"/>
-            </w:pPr>
-            <w:r>
-              <w:t xml:space="preserve">Low melting lipid softening</w:t>
-            </w:r>
-          </w:p>
-        </w:tc>
-        <w:tc>
-          <w:tcPr/>
-          <w:p>
-            <w:pPr>
-              <w:pStyle w:val="Compact"/>
-            </w:pPr>
-            <w:r>
-              <w:t xml:space="preserve">Reduce Precirol; increase Compritol; keep compression area cool</w:t>
-            </w:r>
-          </w:p>
-        </w:tc>
-      </w:tr>
-      <w:tr>
-        <w:tc>
-          <w:tcPr/>
-          <w:p>
-            <w:pPr>
-              <w:pStyle w:val="Compact"/>
-            </w:pPr>
-            <w:r>
-              <w:t xml:space="preserve">Capping/lamination</w:t>
-            </w:r>
-          </w:p>
-        </w:tc>
-        <w:tc>
-          <w:tcPr/>
-          <w:p>
-            <w:pPr>
-              <w:pStyle w:val="Compact"/>
-            </w:pPr>
-            <w:r>
-              <w:t xml:space="preserve">Air entrapment or excess lubricant</w:t>
-            </w:r>
-          </w:p>
-        </w:tc>
-        <w:tc>
-          <w:tcPr/>
-          <w:p>
-            <w:pPr>
-              <w:pStyle w:val="Compact"/>
-            </w:pPr>
-            <w:r>
-              <w:t xml:space="preserve">Reduce mixing speed during melt; reduce mag stearate blend time</w:t>
-            </w:r>
-          </w:p>
-        </w:tc>
-      </w:tr>
-      <w:tr>
-        <w:tc>
-          <w:tcPr/>
-          <w:p>
-            <w:pPr>
-              <w:pStyle w:val="Compact"/>
-            </w:pPr>
-            <w:r>
-              <w:t xml:space="preserve">Weight variation</w:t>
-            </w:r>
-          </w:p>
-        </w:tc>
-        <w:tc>
-          <w:tcPr/>
-          <w:p>
-            <w:pPr>
-              <w:pStyle w:val="Compact"/>
-            </w:pPr>
-            <w:r>
-              <w:t xml:space="preserve">Poor granule flow</w:t>
-            </w:r>
-          </w:p>
-        </w:tc>
-        <w:tc>
-          <w:tcPr/>
-          <w:p>
-            <w:pPr>
-              <w:pStyle w:val="Compact"/>
-            </w:pPr>
-            <w:r>
-              <w:t xml:space="preserve">Improve particle size distribution; increase glidant</w:t>
+              <w:t xml:space="preserve">Fed 4h ÷ Fasted 4h</w:t>
+            </w:r>
+          </w:p>
+        </w:tc>
+        <w:tc>
+          <w:tcPr/>
+          <w:p>
+            <w:pPr>
+              <w:pStyle w:val="Compact"/>
+            </w:pPr>
+            <w:r>
+              <w:t xml:space="preserve">Diagnosis</w:t>
+            </w:r>
+          </w:p>
+        </w:tc>
+        <w:tc>
+          <w:tcPr/>
+          <w:p>
+            <w:pPr>
+              <w:pStyle w:val="Compact"/>
+            </w:pPr>
+            <w:r>
+              <w:t xml:space="preserve">Action</w:t>
+            </w:r>
+          </w:p>
+        </w:tc>
+      </w:tr>
+      <w:tr>
+        <w:tc>
+          <w:tcPr/>
+          <w:p>
+            <w:pPr>
+              <w:pStyle w:val="Compact"/>
+            </w:pPr>
+            <w:r>
+              <w:rPr>
+                <w:b/>
+                <w:bCs/>
+              </w:rPr>
+              <w:t xml:space="preserve">≤1.3 (≤130%)</w:t>
+            </w:r>
+          </w:p>
+        </w:tc>
+        <w:tc>
+          <w:tcPr/>
+          <w:p>
+            <w:pPr>
+              <w:pStyle w:val="Compact"/>
+            </w:pPr>
+            <w:r>
+              <w:t xml:space="preserve">✓ ACCEPTABLE food effect</w:t>
+            </w:r>
+          </w:p>
+        </w:tc>
+        <w:tc>
+          <w:tcPr/>
+          <w:p>
+            <w:pPr>
+              <w:pStyle w:val="Compact"/>
+            </w:pPr>
+            <w:r>
+              <w:t xml:space="preserve">Proceed to human PK testing</w:t>
+            </w:r>
+          </w:p>
+        </w:tc>
+      </w:tr>
+      <w:tr>
+        <w:tc>
+          <w:tcPr/>
+          <w:p>
+            <w:pPr>
+              <w:pStyle w:val="Compact"/>
+            </w:pPr>
+            <w:r>
+              <w:rPr>
+                <w:b/>
+                <w:bCs/>
+              </w:rPr>
+              <w:t xml:space="preserve">1.3-1.5 (130-150%)</w:t>
+            </w:r>
+          </w:p>
+        </w:tc>
+        <w:tc>
+          <w:tcPr/>
+          <w:p>
+            <w:pPr>
+              <w:pStyle w:val="Compact"/>
+            </w:pPr>
+            <w:r>
+              <w:t xml:space="preserve">BORDERLINE</w:t>
+            </w:r>
+          </w:p>
+        </w:tc>
+        <w:tc>
+          <w:tcPr/>
+          <w:p>
+            <w:pPr>
+              <w:pStyle w:val="Compact"/>
+            </w:pPr>
+            <w:r>
+              <w:t xml:space="preserve">Consider adding 2% calcium stearate; retest</w:t>
+            </w:r>
+          </w:p>
+        </w:tc>
+      </w:tr>
+      <w:tr>
+        <w:tc>
+          <w:tcPr/>
+          <w:p>
+            <w:pPr>
+              <w:pStyle w:val="Compact"/>
+            </w:pPr>
+            <w:r>
+              <w:rPr>
+                <w:b/>
+                <w:bCs/>
+              </w:rPr>
+              <w:t xml:space="preserve">&gt;1.5 (&gt;150%)</w:t>
+            </w:r>
+          </w:p>
+        </w:tc>
+        <w:tc>
+          <w:tcPr/>
+          <w:p>
+            <w:pPr>
+              <w:pStyle w:val="Compact"/>
+            </w:pPr>
+            <w:r>
+              <w:t xml:space="preserve">✗ FAIL - HARD GATE</w:t>
+            </w:r>
+          </w:p>
+        </w:tc>
+        <w:tc>
+          <w:tcPr/>
+          <w:p>
+            <w:pPr>
+              <w:pStyle w:val="Compact"/>
+            </w:pPr>
+            <w:r>
+              <w:rPr>
+                <w:b/>
+                <w:bCs/>
+              </w:rPr>
+              <w:t xml:space="preserve">PIVOT TO MUPS BACKUP</w:t>
+            </w:r>
+            <w:r>
+              <w:t xml:space="preserve"> </w:t>
+            </w:r>
+            <w:r>
+              <w:t xml:space="preserve">- lipid matrix unsuitable</w:t>
             </w:r>
           </w:p>
         </w:tc>
       </w:tr>
     </w:tbl>
-    <w:p>
-      <w:r>
-        <w:pict>
-          <v:rect style="width:0;height:1.5pt" o:hralign="center" o:hrstd="t" o:hr="t"/>
-        </w:pict>
-      </w:r>
-    </w:p>
-    <w:bookmarkEnd w:id="35"/>
-    <w:bookmarkEnd w:id="36"/>
-    <w:bookmarkStart w:id="37" w:name="scale-up-considerations"/>
-    <w:p>
-      <w:pPr>
-        <w:pStyle w:val="Heading2"/>
-      </w:pPr>
-      <w:r>
-        <w:t xml:space="preserve">9. Scale-Up Considerations</w:t>
-      </w:r>
-    </w:p>
-    <w:p>
-      <w:pPr>
-        <w:pStyle w:val="FirstParagraph"/>
-      </w:pPr>
-      <w:r>
-        <w:rPr>
-          <w:b/>
-          <w:bCs/>
-        </w:rPr>
-        <w:t xml:space="preserve">Critical Scale-Up Parameters:</w:t>
-      </w:r>
-    </w:p>
-    <w:p>
-      <w:pPr>
-        <w:pStyle w:val="Compact"/>
-        <w:numPr>
-          <w:ilvl w:val="0"/>
-          <w:numId w:val="1015"/>
-        </w:numPr>
-      </w:pPr>
-      <w:r>
-        <w:rPr>
-          <w:b/>
-          <w:bCs/>
-        </w:rPr>
-        <w:t xml:space="preserve">Heat transfer:</w:t>
-      </w:r>
-      <w:r>
-        <w:t xml:space="preserve"> </w:t>
-      </w:r>
-      <w:r>
-        <w:t xml:space="preserve">Larger batches have temperature gradients; use jacketed equipment with good mixing</w:t>
-      </w:r>
-    </w:p>
-    <w:p>
-      <w:pPr>
-        <w:pStyle w:val="Compact"/>
-        <w:numPr>
-          <w:ilvl w:val="0"/>
-          <w:numId w:val="1015"/>
-        </w:numPr>
-      </w:pPr>
-      <w:r>
-        <w:rPr>
-          <w:b/>
-          <w:bCs/>
-        </w:rPr>
-        <w:t xml:space="preserve">Mixing efficiency:</w:t>
-      </w:r>
-      <w:r>
-        <w:t xml:space="preserve"> </w:t>
-      </w:r>
-      <w:r>
-        <w:t xml:space="preserve">Impeller design and speed must be scaled appropriately</w:t>
-      </w:r>
-    </w:p>
-    <w:p>
-      <w:pPr>
-        <w:pStyle w:val="Compact"/>
-        <w:numPr>
-          <w:ilvl w:val="0"/>
-          <w:numId w:val="1015"/>
-        </w:numPr>
-      </w:pPr>
-      <w:r>
-        <w:rPr>
-          <w:b/>
-          <w:bCs/>
-        </w:rPr>
-        <w:t xml:space="preserve">Cooling rate:</w:t>
-      </w:r>
-      <w:r>
-        <w:t xml:space="preserve"> </w:t>
-      </w:r>
-      <w:r>
-        <w:t xml:space="preserve">Larger batches cool more slowly; may affect crystal form</w:t>
-      </w:r>
-    </w:p>
-    <w:p>
-      <w:pPr>
-        <w:pStyle w:val="Compact"/>
-        <w:numPr>
-          <w:ilvl w:val="0"/>
-          <w:numId w:val="1015"/>
-        </w:numPr>
-      </w:pPr>
-      <w:r>
-        <w:rPr>
-          <w:b/>
-          <w:bCs/>
-        </w:rPr>
-        <w:t xml:space="preserve">Granulation:</w:t>
-      </w:r>
-      <w:r>
-        <w:t xml:space="preserve"> </w:t>
-      </w:r>
-      <w:r>
-        <w:t xml:space="preserve">Mill capacity and screen size may need adjustment</w:t>
+    <w:bookmarkEnd w:id="33"/>
+    <w:bookmarkStart w:id="34" w:name="X5fea78dc477a96eb70c091068e7b17e8729bad9"/>
+    <w:p>
+      <w:pPr>
+        <w:pStyle w:val="Heading4"/>
+      </w:pPr>
+      <w:r>
+        <w:t xml:space="preserve">Batch Variability Check (Quality Indicator)</w:t>
       </w:r>
     </w:p>
     <w:tbl>
@@ -5661,139 +5356,487 @@
               <w:pStyle w:val="Compact"/>
             </w:pPr>
             <w:r>
-              <w:t xml:space="preserve">Batch Size</w:t>
-            </w:r>
-          </w:p>
-        </w:tc>
-        <w:tc>
-          <w:tcPr/>
-          <w:p>
-            <w:pPr>
-              <w:pStyle w:val="Compact"/>
-            </w:pPr>
-            <w:r>
-              <w:t xml:space="preserve">Equipment</w:t>
-            </w:r>
-          </w:p>
-        </w:tc>
-        <w:tc>
-          <w:tcPr/>
-          <w:p>
-            <w:pPr>
-              <w:pStyle w:val="Compact"/>
-            </w:pPr>
-            <w:r>
-              <w:t xml:space="preserve">Considerations</w:t>
-            </w:r>
-          </w:p>
-        </w:tc>
-      </w:tr>
-      <w:tr>
-        <w:tc>
-          <w:tcPr/>
-          <w:p>
-            <w:pPr>
-              <w:pStyle w:val="Compact"/>
-            </w:pPr>
-            <w:r>
-              <w:t xml:space="preserve">Lab (25-100g)</w:t>
-            </w:r>
-          </w:p>
-        </w:tc>
-        <w:tc>
-          <w:tcPr/>
-          <w:p>
-            <w:pPr>
-              <w:pStyle w:val="Compact"/>
-            </w:pPr>
-            <w:r>
-              <w:t xml:space="preserve">Hot plate + beaker or small jacketed vessel</w:t>
-            </w:r>
-          </w:p>
-        </w:tc>
-        <w:tc>
-          <w:tcPr/>
-          <w:p>
-            <w:pPr>
-              <w:pStyle w:val="Compact"/>
-            </w:pPr>
-            <w:r>
-              <w:t xml:space="preserve">Manual process; good for development</w:t>
-            </w:r>
-          </w:p>
-        </w:tc>
-      </w:tr>
-      <w:tr>
-        <w:tc>
-          <w:tcPr/>
-          <w:p>
-            <w:pPr>
-              <w:pStyle w:val="Compact"/>
-            </w:pPr>
-            <w:r>
-              <w:t xml:space="preserve">Pilot (1-5 kg)</w:t>
-            </w:r>
-          </w:p>
-        </w:tc>
-        <w:tc>
-          <w:tcPr/>
-          <w:p>
-            <w:pPr>
-              <w:pStyle w:val="Compact"/>
-            </w:pPr>
-            <w:r>
-              <w:t xml:space="preserve">Jacketed planetary mixer or high-shear granulator with heating</w:t>
-            </w:r>
-          </w:p>
-        </w:tc>
-        <w:tc>
-          <w:tcPr/>
-          <w:p>
-            <w:pPr>
-              <w:pStyle w:val="Compact"/>
-            </w:pPr>
-            <w:r>
-              <w:t xml:space="preserve">Validate process parameters; establish CPPs</w:t>
-            </w:r>
-          </w:p>
-        </w:tc>
-      </w:tr>
-      <w:tr>
-        <w:tc>
-          <w:tcPr/>
-          <w:p>
-            <w:pPr>
-              <w:pStyle w:val="Compact"/>
-            </w:pPr>
-            <w:r>
-              <w:t xml:space="preserve">Production (10-100 kg)</w:t>
-            </w:r>
-          </w:p>
-        </w:tc>
-        <w:tc>
-          <w:tcPr/>
-          <w:p>
-            <w:pPr>
-              <w:pStyle w:val="Compact"/>
-            </w:pPr>
-            <w:r>
-              <w:t xml:space="preserve">Large-scale melt granulator (e.g., Lödige) or twin-screw extruder</w:t>
-            </w:r>
-          </w:p>
-        </w:tc>
-        <w:tc>
-          <w:tcPr/>
-          <w:p>
-            <w:pPr>
-              <w:pStyle w:val="Compact"/>
-            </w:pPr>
-            <w:r>
-              <w:t xml:space="preserve">May switch to continuous processing; full process validation required</w:t>
+              <w:t xml:space="preserve">Standard Deviation (any timepoint)</w:t>
+            </w:r>
+          </w:p>
+        </w:tc>
+        <w:tc>
+          <w:tcPr/>
+          <w:p>
+            <w:pPr>
+              <w:pStyle w:val="Compact"/>
+            </w:pPr>
+            <w:r>
+              <w:t xml:space="preserve">Interpretation</w:t>
+            </w:r>
+          </w:p>
+        </w:tc>
+        <w:tc>
+          <w:tcPr/>
+          <w:p>
+            <w:pPr>
+              <w:pStyle w:val="Compact"/>
+            </w:pPr>
+            <w:r>
+              <w:t xml:space="preserve">Action</w:t>
+            </w:r>
+          </w:p>
+        </w:tc>
+      </w:tr>
+      <w:tr>
+        <w:tc>
+          <w:tcPr/>
+          <w:p>
+            <w:pPr>
+              <w:pStyle w:val="Compact"/>
+            </w:pPr>
+            <w:r>
+              <w:rPr>
+                <w:b/>
+                <w:bCs/>
+              </w:rPr>
+              <w:t xml:space="preserve">&lt;5%</w:t>
+            </w:r>
+          </w:p>
+        </w:tc>
+        <w:tc>
+          <w:tcPr/>
+          <w:p>
+            <w:pPr>
+              <w:pStyle w:val="Compact"/>
+            </w:pPr>
+            <w:r>
+              <w:t xml:space="preserve">Excellent uniformity</w:t>
+            </w:r>
+          </w:p>
+        </w:tc>
+        <w:tc>
+          <w:tcPr/>
+          <w:p>
+            <w:pPr>
+              <w:pStyle w:val="Compact"/>
+            </w:pPr>
+            <w:r>
+              <w:t xml:space="preserve">Process is well-controlled</w:t>
+            </w:r>
+          </w:p>
+        </w:tc>
+      </w:tr>
+      <w:tr>
+        <w:tc>
+          <w:tcPr/>
+          <w:p>
+            <w:pPr>
+              <w:pStyle w:val="Compact"/>
+            </w:pPr>
+            <w:r>
+              <w:rPr>
+                <w:b/>
+                <w:bCs/>
+              </w:rPr>
+              <w:t xml:space="preserve">5-10%</w:t>
+            </w:r>
+          </w:p>
+        </w:tc>
+        <w:tc>
+          <w:tcPr/>
+          <w:p>
+            <w:pPr>
+              <w:pStyle w:val="Compact"/>
+            </w:pPr>
+            <w:r>
+              <w:t xml:space="preserve">Acceptable</w:t>
+            </w:r>
+          </w:p>
+        </w:tc>
+        <w:tc>
+          <w:tcPr/>
+          <w:p>
+            <w:pPr>
+              <w:pStyle w:val="Compact"/>
+            </w:pPr>
+            <w:r>
+              <w:t xml:space="preserve">Monitor in future batches</w:t>
+            </w:r>
+          </w:p>
+        </w:tc>
+      </w:tr>
+      <w:tr>
+        <w:tc>
+          <w:tcPr/>
+          <w:p>
+            <w:pPr>
+              <w:pStyle w:val="Compact"/>
+            </w:pPr>
+            <w:r>
+              <w:rPr>
+                <w:b/>
+                <w:bCs/>
+              </w:rPr>
+              <w:t xml:space="preserve">10-15%</w:t>
+            </w:r>
+          </w:p>
+        </w:tc>
+        <w:tc>
+          <w:tcPr/>
+          <w:p>
+            <w:pPr>
+              <w:pStyle w:val="Compact"/>
+            </w:pPr>
+            <w:r>
+              <w:t xml:space="preserve">Marginal</w:t>
+            </w:r>
+          </w:p>
+        </w:tc>
+        <w:tc>
+          <w:tcPr/>
+          <w:p>
+            <w:pPr>
+              <w:pStyle w:val="Compact"/>
+            </w:pPr>
+            <w:r>
+              <w:t xml:space="preserve">Check blend uniformity, extend mixing time</w:t>
+            </w:r>
+          </w:p>
+        </w:tc>
+      </w:tr>
+      <w:tr>
+        <w:tc>
+          <w:tcPr/>
+          <w:p>
+            <w:pPr>
+              <w:pStyle w:val="Compact"/>
+            </w:pPr>
+            <w:r>
+              <w:rPr>
+                <w:b/>
+                <w:bCs/>
+              </w:rPr>
+              <w:t xml:space="preserve">&gt;15%</w:t>
+            </w:r>
+          </w:p>
+        </w:tc>
+        <w:tc>
+          <w:tcPr/>
+          <w:p>
+            <w:pPr>
+              <w:pStyle w:val="Compact"/>
+            </w:pPr>
+            <w:r>
+              <w:t xml:space="preserve">Unacceptable</w:t>
+            </w:r>
+          </w:p>
+        </w:tc>
+        <w:tc>
+          <w:tcPr/>
+          <w:p>
+            <w:pPr>
+              <w:pStyle w:val="Compact"/>
+            </w:pPr>
+            <w:r>
+              <w:t xml:space="preserve">Rework process - likely incomplete mixing or granulation issue</w:t>
             </w:r>
           </w:p>
         </w:tc>
       </w:tr>
     </w:tbl>
+    <w:bookmarkEnd w:id="34"/>
+    <w:bookmarkEnd w:id="35"/>
+    <w:bookmarkStart w:id="40" w:name="common-dissolution-patterns-fixes"/>
+    <w:p>
+      <w:pPr>
+        <w:pStyle w:val="Heading3"/>
+      </w:pPr>
+      <w:r>
+        <w:t xml:space="preserve">6.5 Common Dissolution Patterns &amp; Fixes</w:t>
+      </w:r>
+    </w:p>
+    <w:bookmarkStart w:id="36" w:name="pattern-a-burst-then-plateau"/>
+    <w:p>
+      <w:pPr>
+        <w:pStyle w:val="Heading4"/>
+      </w:pPr>
+      <w:r>
+        <w:t xml:space="preserve">Pattern A: "Burst then plateau"</w:t>
+      </w:r>
+    </w:p>
+    <w:p>
+      <w:pPr>
+        <w:pStyle w:val="FirstParagraph"/>
+      </w:pPr>
+      <w:r>
+        <w:rPr>
+          <w:b/>
+          <w:bCs/>
+        </w:rPr>
+        <w:t xml:space="preserve">Example:</w:t>
+      </w:r>
+      <w:r>
+        <w:t xml:space="preserve"> </w:t>
+      </w:r>
+      <w:r>
+        <w:t xml:space="preserve">1h: 40% → 4h: 55% → 8h: 62% → 12h: 68%</w:t>
+      </w:r>
+    </w:p>
+    <w:p>
+      <w:pPr>
+        <w:pStyle w:val="BodyText"/>
+      </w:pPr>
+      <w:r>
+        <w:rPr>
+          <w:b/>
+          <w:bCs/>
+        </w:rPr>
+        <w:t xml:space="preserve">Problem:</w:t>
+      </w:r>
+      <w:r>
+        <w:t xml:space="preserve"> </w:t>
+      </w:r>
+      <w:r>
+        <w:t xml:space="preserve">Drug sitting on granule surface, not embedded in lipid matrix</w:t>
+      </w:r>
+    </w:p>
+    <w:p>
+      <w:pPr>
+        <w:pStyle w:val="BodyText"/>
+      </w:pPr>
+      <w:r>
+        <w:rPr>
+          <w:b/>
+          <w:bCs/>
+        </w:rPr>
+        <w:t xml:space="preserve">Fix:</w:t>
+      </w:r>
+      <w:r>
+        <w:t xml:space="preserve"> </w:t>
+      </w:r>
+      <w:r>
+        <w:t xml:space="preserve">Pre-blend minoxidil with MCC powder (1:5 ratio) before adding to lipid melt. Mix at 75°C for 5+ minutes. Scrape vessel walls.</w:t>
+      </w:r>
+    </w:p>
+    <w:bookmarkEnd w:id="36"/>
+    <w:bookmarkStart w:id="37" w:name="pattern-b-slow-start-never-catches-up"/>
+    <w:p>
+      <w:pPr>
+        <w:pStyle w:val="Heading4"/>
+      </w:pPr>
+      <w:r>
+        <w:t xml:space="preserve">Pattern B: "Slow start, never catches up"</w:t>
+      </w:r>
+    </w:p>
+    <w:p>
+      <w:pPr>
+        <w:pStyle w:val="FirstParagraph"/>
+      </w:pPr>
+      <w:r>
+        <w:rPr>
+          <w:b/>
+          <w:bCs/>
+        </w:rPr>
+        <w:t xml:space="preserve">Example:</w:t>
+      </w:r>
+      <w:r>
+        <w:t xml:space="preserve"> </w:t>
+      </w:r>
+      <w:r>
+        <w:t xml:space="preserve">1h: 5% → 4h: 25% → 8h: 45% → 12h: 60%</w:t>
+      </w:r>
+    </w:p>
+    <w:p>
+      <w:pPr>
+        <w:pStyle w:val="BodyText"/>
+      </w:pPr>
+      <w:r>
+        <w:rPr>
+          <w:b/>
+          <w:bCs/>
+        </w:rPr>
+        <w:t xml:space="preserve">Problem:</w:t>
+      </w:r>
+      <w:r>
+        <w:t xml:space="preserve"> </w:t>
+      </w:r>
+      <w:r>
+        <w:t xml:space="preserve">Matrix too hydrophobic, water can't penetrate</w:t>
+      </w:r>
+    </w:p>
+    <w:p>
+      <w:pPr>
+        <w:pStyle w:val="BodyText"/>
+      </w:pPr>
+      <w:r>
+        <w:rPr>
+          <w:b/>
+          <w:bCs/>
+        </w:rPr>
+        <w:t xml:space="preserve">Fix (try in order):</w:t>
+      </w:r>
+    </w:p>
+    <w:p>
+      <w:pPr>
+        <w:pStyle w:val="Compact"/>
+        <w:numPr>
+          <w:ilvl w:val="0"/>
+          <w:numId w:val="1014"/>
+        </w:numPr>
+      </w:pPr>
+      <w:r>
+        <w:t xml:space="preserve">Increase Poloxamer 188 to 3-4% (improves wetting)</w:t>
+      </w:r>
+    </w:p>
+    <w:p>
+      <w:pPr>
+        <w:pStyle w:val="Compact"/>
+        <w:numPr>
+          <w:ilvl w:val="0"/>
+          <w:numId w:val="1014"/>
+        </w:numPr>
+      </w:pPr>
+      <w:r>
+        <w:t xml:space="preserve">If still slow: Increase PEG 6000 to 10-12% (creates pores)</w:t>
+      </w:r>
+    </w:p>
+    <w:p>
+      <w:pPr>
+        <w:pStyle w:val="Compact"/>
+        <w:numPr>
+          <w:ilvl w:val="0"/>
+          <w:numId w:val="1014"/>
+        </w:numPr>
+      </w:pPr>
+      <w:r>
+        <w:t xml:space="preserve">If still slow: Reduce Compritol to 40%, increase MCC filler</w:t>
+      </w:r>
+    </w:p>
+    <w:bookmarkEnd w:id="37"/>
+    <w:bookmarkStart w:id="38" w:name="pattern-c-good-fasted-disaster-with-food"/>
+    <w:p>
+      <w:pPr>
+        <w:pStyle w:val="Heading4"/>
+      </w:pPr>
+      <w:r>
+        <w:t xml:space="preserve">Pattern C: "Good fasted, disaster with food"</w:t>
+      </w:r>
+    </w:p>
+    <w:p>
+      <w:pPr>
+        <w:pStyle w:val="FirstParagraph"/>
+      </w:pPr>
+      <w:r>
+        <w:rPr>
+          <w:b/>
+          <w:bCs/>
+        </w:rPr>
+        <w:t xml:space="preserve">Example:</w:t>
+      </w:r>
+      <w:r>
+        <w:t xml:space="preserve"> </w:t>
+      </w:r>
+      <w:r>
+        <w:t xml:space="preserve">Fasted 4h: 45% | Fed 4h: 78% (ratio = 1.73)</w:t>
+      </w:r>
+    </w:p>
+    <w:p>
+      <w:pPr>
+        <w:pStyle w:val="BodyText"/>
+      </w:pPr>
+      <w:r>
+        <w:rPr>
+          <w:b/>
+          <w:bCs/>
+        </w:rPr>
+        <w:t xml:space="preserve">Problem:</w:t>
+      </w:r>
+      <w:r>
+        <w:t xml:space="preserve"> </w:t>
+      </w:r>
+      <w:r>
+        <w:t xml:space="preserve">Bile salts in fed state accelerating lipid erosion</w:t>
+      </w:r>
+    </w:p>
+    <w:p>
+      <w:pPr>
+        <w:pStyle w:val="BodyText"/>
+      </w:pPr>
+      <w:r>
+        <w:rPr>
+          <w:b/>
+          <w:bCs/>
+        </w:rPr>
+        <w:t xml:space="preserve">Fix:</w:t>
+      </w:r>
+      <w:r>
+        <w:t xml:space="preserve"> </w:t>
+      </w:r>
+      <w:r>
+        <w:t xml:space="preserve">Add 2-3% calcium stearate OR 3-5% carnauba wax. Both resist bile salt penetration. Reduce Precirol (lower melting point lipid) if needed.</w:t>
+      </w:r>
+    </w:p>
+    <w:bookmarkEnd w:id="38"/>
+    <w:bookmarkStart w:id="39" w:name="pattern-d-good-at-t0-slow-after-storage"/>
+    <w:p>
+      <w:pPr>
+        <w:pStyle w:val="Heading4"/>
+      </w:pPr>
+      <w:r>
+        <w:t xml:space="preserve">Pattern D: "Good at T0, slow after storage"</w:t>
+      </w:r>
+    </w:p>
+    <w:p>
+      <w:pPr>
+        <w:pStyle w:val="FirstParagraph"/>
+      </w:pPr>
+      <w:r>
+        <w:rPr>
+          <w:b/>
+          <w:bCs/>
+        </w:rPr>
+        <w:t xml:space="preserve">Example:</w:t>
+      </w:r>
+      <w:r>
+        <w:t xml:space="preserve"> </w:t>
+      </w:r>
+      <w:r>
+        <w:t xml:space="preserve">T0 4h: 48% | 1-month accelerated 4h: 32%</w:t>
+      </w:r>
+    </w:p>
+    <w:p>
+      <w:pPr>
+        <w:pStyle w:val="BodyText"/>
+      </w:pPr>
+      <w:r>
+        <w:rPr>
+          <w:b/>
+          <w:bCs/>
+        </w:rPr>
+        <w:t xml:space="preserve">Problem:</w:t>
+      </w:r>
+      <w:r>
+        <w:t xml:space="preserve"> </w:t>
+      </w:r>
+      <w:r>
+        <w:t xml:space="preserve">Lipid polymorphic transition (metastable α → stable β form)</w:t>
+      </w:r>
+    </w:p>
+    <w:p>
+      <w:pPr>
+        <w:pStyle w:val="BodyText"/>
+      </w:pPr>
+      <w:r>
+        <w:rPr>
+          <w:b/>
+          <w:bCs/>
+        </w:rPr>
+        <w:t xml:space="preserve">Fix:</w:t>
+      </w:r>
+      <w:r>
+        <w:t xml:space="preserve"> </w:t>
+      </w:r>
+      <w:r>
+        <w:t xml:space="preserve">Add annealing step to manufacturing: hold at 50°C for 24h after granulation to pre-convert to stable polymorph before milling.</w:t>
+      </w:r>
+    </w:p>
+    <w:bookmarkEnd w:id="39"/>
     <w:p>
       <w:r>
         <w:pict>
@@ -5801,17 +5844,1495 @@
         </w:pict>
       </w:r>
     </w:p>
-    <w:bookmarkEnd w:id="37"/>
-    <w:bookmarkStart w:id="39" w:name="preclinical-testing-recommendations"/>
+    <w:bookmarkEnd w:id="40"/>
+    <w:bookmarkEnd w:id="41"/>
+    <w:bookmarkStart w:id="44" w:name="stability-protocol"/>
     <w:p>
       <w:pPr>
         <w:pStyle w:val="Heading2"/>
       </w:pPr>
       <w:r>
+        <w:t xml:space="preserve">7. Stability Protocol</w:t>
+      </w:r>
+    </w:p>
+    <w:bookmarkStart w:id="42" w:name="storage-conditions"/>
+    <w:p>
+      <w:pPr>
+        <w:pStyle w:val="Heading3"/>
+      </w:pPr>
+      <w:r>
+        <w:t xml:space="preserve">7.1 Storage Conditions</w:t>
+      </w:r>
+    </w:p>
+    <w:tbl>
+      <w:tblPr>
+        <w:tblStyle w:val="Table"/>
+        <w:tblW w:type="auto" w:w="0"/>
+        <w:tblLook w:firstRow="1" w:lastRow="0" w:firstColumn="0" w:lastColumn="0" w:noHBand="0" w:noVBand="0" w:val="0020"/>
+      </w:tblPr>
+      <w:tblGrid>
+        <w:gridCol w:w="1980"/>
+        <w:gridCol w:w="1980"/>
+        <w:gridCol w:w="1980"/>
+        <w:gridCol w:w="1980"/>
+      </w:tblGrid>
+      <w:tr>
+        <w:trPr>
+          <w:tblHeader w:val="on"/>
+        </w:trPr>
+        <w:tc>
+          <w:tcPr/>
+          <w:p>
+            <w:pPr>
+              <w:pStyle w:val="Compact"/>
+            </w:pPr>
+            <w:r>
+              <w:t xml:space="preserve">Study Type</w:t>
+            </w:r>
+          </w:p>
+        </w:tc>
+        <w:tc>
+          <w:tcPr/>
+          <w:p>
+            <w:pPr>
+              <w:pStyle w:val="Compact"/>
+            </w:pPr>
+            <w:r>
+              <w:t xml:space="preserve">Conditions</w:t>
+            </w:r>
+          </w:p>
+        </w:tc>
+        <w:tc>
+          <w:tcPr/>
+          <w:p>
+            <w:pPr>
+              <w:pStyle w:val="Compact"/>
+            </w:pPr>
+            <w:r>
+              <w:t xml:space="preserve">Duration</w:t>
+            </w:r>
+          </w:p>
+        </w:tc>
+        <w:tc>
+          <w:tcPr/>
+          <w:p>
+            <w:pPr>
+              <w:pStyle w:val="Compact"/>
+            </w:pPr>
+            <w:r>
+              <w:t xml:space="preserve">Testing Frequency</w:t>
+            </w:r>
+          </w:p>
+        </w:tc>
+      </w:tr>
+      <w:tr>
+        <w:tc>
+          <w:tcPr/>
+          <w:p>
+            <w:pPr>
+              <w:pStyle w:val="Compact"/>
+            </w:pPr>
+            <w:r>
+              <w:t xml:space="preserve">Long-term</w:t>
+            </w:r>
+          </w:p>
+        </w:tc>
+        <w:tc>
+          <w:tcPr/>
+          <w:p>
+            <w:pPr>
+              <w:pStyle w:val="Compact"/>
+            </w:pPr>
+            <w:r>
+              <w:t xml:space="preserve">25°C ± 2°C / 60% RH ± 5%</w:t>
+            </w:r>
+          </w:p>
+        </w:tc>
+        <w:tc>
+          <w:tcPr/>
+          <w:p>
+            <w:pPr>
+              <w:pStyle w:val="Compact"/>
+            </w:pPr>
+            <w:r>
+              <w:t xml:space="preserve">24 months</w:t>
+            </w:r>
+          </w:p>
+        </w:tc>
+        <w:tc>
+          <w:tcPr/>
+          <w:p>
+            <w:pPr>
+              <w:pStyle w:val="Compact"/>
+            </w:pPr>
+            <w:r>
+              <w:t xml:space="preserve">0, 3, 6, 9, 12, 18, 24 months</w:t>
+            </w:r>
+          </w:p>
+        </w:tc>
+      </w:tr>
+      <w:tr>
+        <w:tc>
+          <w:tcPr/>
+          <w:p>
+            <w:pPr>
+              <w:pStyle w:val="Compact"/>
+            </w:pPr>
+            <w:r>
+              <w:t xml:space="preserve">Intermediate</w:t>
+            </w:r>
+          </w:p>
+        </w:tc>
+        <w:tc>
+          <w:tcPr/>
+          <w:p>
+            <w:pPr>
+              <w:pStyle w:val="Compact"/>
+            </w:pPr>
+            <w:r>
+              <w:t xml:space="preserve">30°C ± 2°C / 65% RH ± 5%</w:t>
+            </w:r>
+          </w:p>
+        </w:tc>
+        <w:tc>
+          <w:tcPr/>
+          <w:p>
+            <w:pPr>
+              <w:pStyle w:val="Compact"/>
+            </w:pPr>
+            <w:r>
+              <w:t xml:space="preserve">12 months</w:t>
+            </w:r>
+          </w:p>
+        </w:tc>
+        <w:tc>
+          <w:tcPr/>
+          <w:p>
+            <w:pPr>
+              <w:pStyle w:val="Compact"/>
+            </w:pPr>
+            <w:r>
+              <w:t xml:space="preserve">0, 3, 6, 9, 12 months</w:t>
+            </w:r>
+          </w:p>
+        </w:tc>
+      </w:tr>
+      <w:tr>
+        <w:tc>
+          <w:tcPr/>
+          <w:p>
+            <w:pPr>
+              <w:pStyle w:val="Compact"/>
+            </w:pPr>
+            <w:r>
+              <w:t xml:space="preserve">Accelerated</w:t>
+            </w:r>
+          </w:p>
+        </w:tc>
+        <w:tc>
+          <w:tcPr/>
+          <w:p>
+            <w:pPr>
+              <w:pStyle w:val="Compact"/>
+            </w:pPr>
+            <w:r>
+              <w:t xml:space="preserve">40°C ± 2°C / 75% RH ± 5%</w:t>
+            </w:r>
+          </w:p>
+        </w:tc>
+        <w:tc>
+          <w:tcPr/>
+          <w:p>
+            <w:pPr>
+              <w:pStyle w:val="Compact"/>
+            </w:pPr>
+            <w:r>
+              <w:t xml:space="preserve">6 months</w:t>
+            </w:r>
+          </w:p>
+        </w:tc>
+        <w:tc>
+          <w:tcPr/>
+          <w:p>
+            <w:pPr>
+              <w:pStyle w:val="Compact"/>
+            </w:pPr>
+            <w:r>
+              <w:t xml:space="preserve">0, 1, 2, 3, 6 months</w:t>
+            </w:r>
+          </w:p>
+        </w:tc>
+      </w:tr>
+    </w:tbl>
+    <w:bookmarkEnd w:id="42"/>
+    <w:bookmarkStart w:id="43" w:name="stability-testing-panel"/>
+    <w:p>
+      <w:pPr>
+        <w:pStyle w:val="Heading3"/>
+      </w:pPr>
+      <w:r>
+        <w:t xml:space="preserve">7.2 Stability Testing Panel</w:t>
+      </w:r>
+    </w:p>
+    <w:tbl>
+      <w:tblPr>
+        <w:tblStyle w:val="Table"/>
+        <w:tblW w:type="auto" w:w="0"/>
+        <w:tblLook w:firstRow="1" w:lastRow="0" w:firstColumn="0" w:lastColumn="0" w:noHBand="0" w:noVBand="0" w:val="0020"/>
+      </w:tblPr>
+      <w:tblGrid>
+        <w:gridCol w:w="2640"/>
+        <w:gridCol w:w="2640"/>
+        <w:gridCol w:w="2640"/>
+      </w:tblGrid>
+      <w:tr>
+        <w:trPr>
+          <w:tblHeader w:val="on"/>
+        </w:trPr>
+        <w:tc>
+          <w:tcPr/>
+          <w:p>
+            <w:pPr>
+              <w:pStyle w:val="Compact"/>
+            </w:pPr>
+            <w:r>
+              <w:t xml:space="preserve">Test</w:t>
+            </w:r>
+          </w:p>
+        </w:tc>
+        <w:tc>
+          <w:tcPr/>
+          <w:p>
+            <w:pPr>
+              <w:pStyle w:val="Compact"/>
+            </w:pPr>
+            <w:r>
+              <w:t xml:space="preserve">Method</w:t>
+            </w:r>
+          </w:p>
+        </w:tc>
+        <w:tc>
+          <w:tcPr/>
+          <w:p>
+            <w:pPr>
+              <w:pStyle w:val="Compact"/>
+            </w:pPr>
+            <w:r>
+              <w:t xml:space="preserve">Rationale</w:t>
+            </w:r>
+          </w:p>
+        </w:tc>
+      </w:tr>
+      <w:tr>
+        <w:tc>
+          <w:tcPr/>
+          <w:p>
+            <w:pPr>
+              <w:pStyle w:val="Compact"/>
+            </w:pPr>
+            <w:r>
+              <w:t xml:space="preserve">Appearance</w:t>
+            </w:r>
+          </w:p>
+        </w:tc>
+        <w:tc>
+          <w:tcPr/>
+          <w:p>
+            <w:pPr>
+              <w:pStyle w:val="Compact"/>
+            </w:pPr>
+            <w:r>
+              <w:t xml:space="preserve">Visual</w:t>
+            </w:r>
+          </w:p>
+        </w:tc>
+        <w:tc>
+          <w:tcPr/>
+          <w:p>
+            <w:pPr>
+              <w:pStyle w:val="Compact"/>
+            </w:pPr>
+            <w:r>
+              <w:t xml:space="preserve">Detect discoloration, surface changes</w:t>
+            </w:r>
+          </w:p>
+        </w:tc>
+      </w:tr>
+      <w:tr>
+        <w:tc>
+          <w:tcPr/>
+          <w:p>
+            <w:pPr>
+              <w:pStyle w:val="Compact"/>
+            </w:pPr>
+            <w:r>
+              <w:t xml:space="preserve">Assay</w:t>
+            </w:r>
+          </w:p>
+        </w:tc>
+        <w:tc>
+          <w:tcPr/>
+          <w:p>
+            <w:pPr>
+              <w:pStyle w:val="Compact"/>
+            </w:pPr>
+            <w:r>
+              <w:t xml:space="preserve">HPLC</w:t>
+            </w:r>
+          </w:p>
+        </w:tc>
+        <w:tc>
+          <w:tcPr/>
+          <w:p>
+            <w:pPr>
+              <w:pStyle w:val="Compact"/>
+            </w:pPr>
+            <w:r>
+              <w:t xml:space="preserve">Monitor drug degradation</w:t>
+            </w:r>
+          </w:p>
+        </w:tc>
+      </w:tr>
+      <w:tr>
+        <w:tc>
+          <w:tcPr/>
+          <w:p>
+            <w:pPr>
+              <w:pStyle w:val="Compact"/>
+            </w:pPr>
+            <w:r>
+              <w:t xml:space="preserve">Related substances</w:t>
+            </w:r>
+          </w:p>
+        </w:tc>
+        <w:tc>
+          <w:tcPr/>
+          <w:p>
+            <w:pPr>
+              <w:pStyle w:val="Compact"/>
+            </w:pPr>
+            <w:r>
+              <w:t xml:space="preserve">HPLC</w:t>
+            </w:r>
+          </w:p>
+        </w:tc>
+        <w:tc>
+          <w:tcPr/>
+          <w:p>
+            <w:pPr>
+              <w:pStyle w:val="Compact"/>
+            </w:pPr>
+            <w:r>
+              <w:t xml:space="preserve">Monitor impurity growth</w:t>
+            </w:r>
+          </w:p>
+        </w:tc>
+      </w:tr>
+      <w:tr>
+        <w:tc>
+          <w:tcPr/>
+          <w:p>
+            <w:pPr>
+              <w:pStyle w:val="Compact"/>
+            </w:pPr>
+            <w:r>
+              <w:t xml:space="preserve">Dissolution</w:t>
+            </w:r>
+          </w:p>
+        </w:tc>
+        <w:tc>
+          <w:tcPr/>
+          <w:p>
+            <w:pPr>
+              <w:pStyle w:val="Compact"/>
+            </w:pPr>
+            <w:r>
+              <w:t xml:space="preserve">USP apparatus 2</w:t>
+            </w:r>
+          </w:p>
+        </w:tc>
+        <w:tc>
+          <w:tcPr/>
+          <w:p>
+            <w:pPr>
+              <w:pStyle w:val="Compact"/>
+            </w:pPr>
+            <w:r>
+              <w:t xml:space="preserve">Critical - detect polymorphic changes</w:t>
+            </w:r>
+          </w:p>
+        </w:tc>
+      </w:tr>
+      <w:tr>
+        <w:tc>
+          <w:tcPr/>
+          <w:p>
+            <w:pPr>
+              <w:pStyle w:val="Compact"/>
+            </w:pPr>
+            <w:r>
+              <w:t xml:space="preserve">Hardness (tablets)</w:t>
+            </w:r>
+          </w:p>
+        </w:tc>
+        <w:tc>
+          <w:tcPr/>
+          <w:p>
+            <w:pPr>
+              <w:pStyle w:val="Compact"/>
+            </w:pPr>
+            <w:r>
+              <w:t xml:space="preserve">Hardness tester</w:t>
+            </w:r>
+          </w:p>
+        </w:tc>
+        <w:tc>
+          <w:tcPr/>
+          <w:p>
+            <w:pPr>
+              <w:pStyle w:val="Compact"/>
+            </w:pPr>
+            <w:r>
+              <w:t xml:space="preserve">Monitor physical stability</w:t>
+            </w:r>
+          </w:p>
+        </w:tc>
+      </w:tr>
+      <w:tr>
+        <w:tc>
+          <w:tcPr/>
+          <w:p>
+            <w:pPr>
+              <w:pStyle w:val="Compact"/>
+            </w:pPr>
+            <w:r>
+              <w:t xml:space="preserve">DSC</w:t>
+            </w:r>
+          </w:p>
+        </w:tc>
+        <w:tc>
+          <w:tcPr/>
+          <w:p>
+            <w:pPr>
+              <w:pStyle w:val="Compact"/>
+            </w:pPr>
+            <w:r>
+              <w:t xml:space="preserve">Differential scanning calorimetry</w:t>
+            </w:r>
+          </w:p>
+        </w:tc>
+        <w:tc>
+          <w:tcPr/>
+          <w:p>
+            <w:pPr>
+              <w:pStyle w:val="Compact"/>
+            </w:pPr>
+            <w:r>
+              <w:t xml:space="preserve">Monitor lipid polymorphism</w:t>
+            </w:r>
+          </w:p>
+        </w:tc>
+      </w:tr>
+      <w:tr>
+        <w:tc>
+          <w:tcPr/>
+          <w:p>
+            <w:pPr>
+              <w:pStyle w:val="Compact"/>
+            </w:pPr>
+            <w:r>
+              <w:t xml:space="preserve">XRD (optional)</w:t>
+            </w:r>
+          </w:p>
+        </w:tc>
+        <w:tc>
+          <w:tcPr/>
+          <w:p>
+            <w:pPr>
+              <w:pStyle w:val="Compact"/>
+            </w:pPr>
+            <w:r>
+              <w:t xml:space="preserve">X-ray diffraction</w:t>
+            </w:r>
+          </w:p>
+        </w:tc>
+        <w:tc>
+          <w:tcPr/>
+          <w:p>
+            <w:pPr>
+              <w:pStyle w:val="Compact"/>
+            </w:pPr>
+            <w:r>
+              <w:t xml:space="preserve">Confirm crystal form stability</w:t>
+            </w:r>
+          </w:p>
+        </w:tc>
+      </w:tr>
+    </w:tbl>
+    <w:p>
+      <w:pPr>
+        <w:pStyle w:val="BodyText"/>
+      </w:pPr>
+      <w:r>
+        <w:rPr>
+          <w:b/>
+          <w:bCs/>
+        </w:rPr>
+        <w:t xml:space="preserve">Critical Stability Alert - Lipid Polymorphism:</w:t>
+      </w:r>
+    </w:p>
+    <w:p>
+      <w:pPr>
+        <w:pStyle w:val="BodyText"/>
+      </w:pPr>
+      <w:r>
+        <w:t xml:space="preserve">The most likely stability failure is a change in dissolution due to lipid polymorphic transitions (α → β' → β). Monitor closely:</w:t>
+      </w:r>
+    </w:p>
+    <w:p>
+      <w:pPr>
+        <w:pStyle w:val="Compact"/>
+        <w:numPr>
+          <w:ilvl w:val="0"/>
+          <w:numId w:val="1015"/>
+        </w:numPr>
+      </w:pPr>
+      <w:r>
+        <w:t xml:space="preserve">If dissolution slows by &gt;15% at accelerated conditions, investigate DSC</w:t>
+      </w:r>
+    </w:p>
+    <w:p>
+      <w:pPr>
+        <w:pStyle w:val="Compact"/>
+        <w:numPr>
+          <w:ilvl w:val="0"/>
+          <w:numId w:val="1015"/>
+        </w:numPr>
+      </w:pPr>
+      <w:r>
+        <w:t xml:space="preserve">Annealing step (50°C/24h) during manufacturing helps prevent this</w:t>
+      </w:r>
+    </w:p>
+    <w:p>
+      <w:pPr>
+        <w:pStyle w:val="Compact"/>
+        <w:numPr>
+          <w:ilvl w:val="0"/>
+          <w:numId w:val="1015"/>
+        </w:numPr>
+      </w:pPr>
+      <w:r>
+        <w:t xml:space="preserve">Consider adding 5-10% liquid lipid (Miglyol 812) to disrupt crystal packing if stability fails</w:t>
+      </w:r>
+    </w:p>
+    <w:p>
+      <w:r>
+        <w:pict>
+          <v:rect style="width:0;height:1.5pt" o:hralign="center" o:hrstd="t" o:hr="t"/>
+        </w:pict>
+      </w:r>
+    </w:p>
+    <w:bookmarkEnd w:id="43"/>
+    <w:bookmarkEnd w:id="44"/>
+    <w:bookmarkStart w:id="48" w:name="formulation-troubleshooting-guide"/>
+    <w:p>
+      <w:pPr>
+        <w:pStyle w:val="Heading2"/>
+      </w:pPr>
+      <w:r>
+        <w:t xml:space="preserve">8. Formulation Troubleshooting Guide</w:t>
+      </w:r>
+    </w:p>
+    <w:bookmarkStart w:id="45" w:name="release-too-fast"/>
+    <w:p>
+      <w:pPr>
+        <w:pStyle w:val="Heading3"/>
+      </w:pPr>
+      <w:r>
+        <w:t xml:space="preserve">8.1 Release Too Fast</w:t>
+      </w:r>
+    </w:p>
+    <w:tbl>
+      <w:tblPr>
+        <w:tblStyle w:val="Table"/>
+        <w:tblW w:type="auto" w:w="0"/>
+        <w:tblLook w:firstRow="1" w:lastRow="0" w:firstColumn="0" w:lastColumn="0" w:noHBand="0" w:noVBand="0" w:val="0020"/>
+      </w:tblPr>
+      <w:tblGrid>
+        <w:gridCol w:w="2640"/>
+        <w:gridCol w:w="2640"/>
+        <w:gridCol w:w="2640"/>
+      </w:tblGrid>
+      <w:tr>
+        <w:trPr>
+          <w:tblHeader w:val="on"/>
+        </w:trPr>
+        <w:tc>
+          <w:tcPr/>
+          <w:p>
+            <w:pPr>
+              <w:pStyle w:val="Compact"/>
+            </w:pPr>
+            <w:r>
+              <w:t xml:space="preserve">Symptom</w:t>
+            </w:r>
+          </w:p>
+        </w:tc>
+        <w:tc>
+          <w:tcPr/>
+          <w:p>
+            <w:pPr>
+              <w:pStyle w:val="Compact"/>
+            </w:pPr>
+            <w:r>
+              <w:t xml:space="preserve">Likely Cause</w:t>
+            </w:r>
+          </w:p>
+        </w:tc>
+        <w:tc>
+          <w:tcPr/>
+          <w:p>
+            <w:pPr>
+              <w:pStyle w:val="Compact"/>
+            </w:pPr>
+            <w:r>
+              <w:t xml:space="preserve">Solution</w:t>
+            </w:r>
+          </w:p>
+        </w:tc>
+      </w:tr>
+      <w:tr>
+        <w:tc>
+          <w:tcPr/>
+          <w:p>
+            <w:pPr>
+              <w:pStyle w:val="Compact"/>
+            </w:pPr>
+            <w:r>
+              <w:t xml:space="preserve">&gt;35% at 1 hour</w:t>
+            </w:r>
+          </w:p>
+        </w:tc>
+        <w:tc>
+          <w:tcPr/>
+          <w:p>
+            <w:pPr>
+              <w:pStyle w:val="Compact"/>
+            </w:pPr>
+            <w:r>
+              <w:t xml:space="preserve">Insufficient lipid or drug on surface</w:t>
+            </w:r>
+          </w:p>
+        </w:tc>
+        <w:tc>
+          <w:tcPr/>
+          <w:p>
+            <w:pPr>
+              <w:pStyle w:val="Compact"/>
+            </w:pPr>
+            <w:r>
+              <w:t xml:space="preserve">Increase Compritol to 45-50%; ensure thorough mixing</w:t>
+            </w:r>
+          </w:p>
+        </w:tc>
+      </w:tr>
+      <w:tr>
+        <w:tc>
+          <w:tcPr/>
+          <w:p>
+            <w:pPr>
+              <w:pStyle w:val="Compact"/>
+            </w:pPr>
+            <w:r>
+              <w:t xml:space="preserve">Burst release then plateau</w:t>
+            </w:r>
+          </w:p>
+        </w:tc>
+        <w:tc>
+          <w:tcPr/>
+          <w:p>
+            <w:pPr>
+              <w:pStyle w:val="Compact"/>
+            </w:pPr>
+            <w:r>
+              <w:t xml:space="preserve">Drug on granule surface</w:t>
+            </w:r>
+          </w:p>
+        </w:tc>
+        <w:tc>
+          <w:tcPr/>
+          <w:p>
+            <w:pPr>
+              <w:pStyle w:val="Compact"/>
+            </w:pPr>
+            <w:r>
+              <w:t xml:space="preserve">Pre-blend drug with MCC before adding to melt</w:t>
+            </w:r>
+          </w:p>
+        </w:tc>
+      </w:tr>
+      <w:tr>
+        <w:tc>
+          <w:tcPr/>
+          <w:p>
+            <w:pPr>
+              <w:pStyle w:val="Compact"/>
+            </w:pPr>
+            <w:r>
+              <w:t xml:space="preserve">Fast release with food/FeSSIF</w:t>
+            </w:r>
+          </w:p>
+        </w:tc>
+        <w:tc>
+          <w:tcPr/>
+          <w:p>
+            <w:pPr>
+              <w:pStyle w:val="Compact"/>
+            </w:pPr>
+            <w:r>
+              <w:t xml:space="preserve">Bile salt sensitivity</w:t>
+            </w:r>
+          </w:p>
+        </w:tc>
+        <w:tc>
+          <w:tcPr/>
+          <w:p>
+            <w:pPr>
+              <w:pStyle w:val="Compact"/>
+            </w:pPr>
+            <w:r>
+              <w:t xml:space="preserve">Add 2-3% calcium stearate or 3-5% carnauba wax</w:t>
+            </w:r>
+          </w:p>
+        </w:tc>
+      </w:tr>
+      <w:tr>
+        <w:tc>
+          <w:tcPr/>
+          <w:p>
+            <w:pPr>
+              <w:pStyle w:val="Compact"/>
+            </w:pPr>
+            <w:r>
+              <w:t xml:space="preserve">Batch-to-batch variability</w:t>
+            </w:r>
+          </w:p>
+        </w:tc>
+        <w:tc>
+          <w:tcPr/>
+          <w:p>
+            <w:pPr>
+              <w:pStyle w:val="Compact"/>
+            </w:pPr>
+            <w:r>
+              <w:t xml:space="preserve">Temperature inconsistency</w:t>
+            </w:r>
+          </w:p>
+        </w:tc>
+        <w:tc>
+          <w:tcPr/>
+          <w:p>
+            <w:pPr>
+              <w:pStyle w:val="Compact"/>
+            </w:pPr>
+            <w:r>
+              <w:t xml:space="preserve">Tighten process controls; use jacketed vessel</w:t>
+            </w:r>
+          </w:p>
+        </w:tc>
+      </w:tr>
+    </w:tbl>
+    <w:bookmarkEnd w:id="45"/>
+    <w:bookmarkStart w:id="46" w:name="release-too-slow"/>
+    <w:p>
+      <w:pPr>
+        <w:pStyle w:val="Heading3"/>
+      </w:pPr>
+      <w:r>
+        <w:t xml:space="preserve">8.2 Release Too Slow</w:t>
+      </w:r>
+    </w:p>
+    <w:tbl>
+      <w:tblPr>
+        <w:tblStyle w:val="Table"/>
+        <w:tblW w:type="auto" w:w="0"/>
+        <w:tblLook w:firstRow="1" w:lastRow="0" w:firstColumn="0" w:lastColumn="0" w:noHBand="0" w:noVBand="0" w:val="0020"/>
+      </w:tblPr>
+      <w:tblGrid>
+        <w:gridCol w:w="2640"/>
+        <w:gridCol w:w="2640"/>
+        <w:gridCol w:w="2640"/>
+      </w:tblGrid>
+      <w:tr>
+        <w:trPr>
+          <w:tblHeader w:val="on"/>
+        </w:trPr>
+        <w:tc>
+          <w:tcPr/>
+          <w:p>
+            <w:pPr>
+              <w:pStyle w:val="Compact"/>
+            </w:pPr>
+            <w:r>
+              <w:t xml:space="preserve">Symptom</w:t>
+            </w:r>
+          </w:p>
+        </w:tc>
+        <w:tc>
+          <w:tcPr/>
+          <w:p>
+            <w:pPr>
+              <w:pStyle w:val="Compact"/>
+            </w:pPr>
+            <w:r>
+              <w:t xml:space="preserve">Likely Cause</w:t>
+            </w:r>
+          </w:p>
+        </w:tc>
+        <w:tc>
+          <w:tcPr/>
+          <w:p>
+            <w:pPr>
+              <w:pStyle w:val="Compact"/>
+            </w:pPr>
+            <w:r>
+              <w:t xml:space="preserve">Solution</w:t>
+            </w:r>
+          </w:p>
+        </w:tc>
+      </w:tr>
+      <w:tr>
+        <w:tc>
+          <w:tcPr/>
+          <w:p>
+            <w:pPr>
+              <w:pStyle w:val="Compact"/>
+            </w:pPr>
+            <w:r>
+              <w:t xml:space="preserve">&lt;10% at 1 hour</w:t>
+            </w:r>
+          </w:p>
+        </w:tc>
+        <w:tc>
+          <w:tcPr/>
+          <w:p>
+            <w:pPr>
+              <w:pStyle w:val="Compact"/>
+            </w:pPr>
+            <w:r>
+              <w:t xml:space="preserve">Poor wetting</w:t>
+            </w:r>
+          </w:p>
+        </w:tc>
+        <w:tc>
+          <w:tcPr/>
+          <w:p>
+            <w:pPr>
+              <w:pStyle w:val="Compact"/>
+            </w:pPr>
+            <w:r>
+              <w:t xml:space="preserve">Increase Poloxamer 188 to 3-4%</w:t>
+            </w:r>
+          </w:p>
+        </w:tc>
+      </w:tr>
+      <w:tr>
+        <w:tc>
+          <w:tcPr/>
+          <w:p>
+            <w:pPr>
+              <w:pStyle w:val="Compact"/>
+            </w:pPr>
+            <w:r>
+              <w:t xml:space="preserve">&lt;80% at 12 hours</w:t>
+            </w:r>
+          </w:p>
+        </w:tc>
+        <w:tc>
+          <w:tcPr/>
+          <w:p>
+            <w:pPr>
+              <w:pStyle w:val="Compact"/>
+            </w:pPr>
+            <w:r>
+              <w:t xml:space="preserve">Drug trapped in lipid</w:t>
+            </w:r>
+          </w:p>
+        </w:tc>
+        <w:tc>
+          <w:tcPr/>
+          <w:p>
+            <w:pPr>
+              <w:pStyle w:val="Compact"/>
+            </w:pPr>
+            <w:r>
+              <w:t xml:space="preserve">Increase PEG 6000 to 12-15%</w:t>
+            </w:r>
+          </w:p>
+        </w:tc>
+      </w:tr>
+      <w:tr>
+        <w:tc>
+          <w:tcPr/>
+          <w:p>
+            <w:pPr>
+              <w:pStyle w:val="Compact"/>
+            </w:pPr>
+            <w:r>
+              <w:t xml:space="preserve">Slows on stability</w:t>
+            </w:r>
+          </w:p>
+        </w:tc>
+        <w:tc>
+          <w:tcPr/>
+          <w:p>
+            <w:pPr>
+              <w:pStyle w:val="Compact"/>
+            </w:pPr>
+            <w:r>
+              <w:t xml:space="preserve">Polymorphic transition</w:t>
+            </w:r>
+          </w:p>
+        </w:tc>
+        <w:tc>
+          <w:tcPr/>
+          <w:p>
+            <w:pPr>
+              <w:pStyle w:val="Compact"/>
+            </w:pPr>
+            <w:r>
+              <w:t xml:space="preserve">Add annealing step; consider liquid lipid addition</w:t>
+            </w:r>
+          </w:p>
+        </w:tc>
+      </w:tr>
+      <w:tr>
+        <w:tc>
+          <w:tcPr/>
+          <w:p>
+            <w:pPr>
+              <w:pStyle w:val="Compact"/>
+            </w:pPr>
+            <w:r>
+              <w:t xml:space="preserve">Incomplete release (&lt;85% at 24h)</w:t>
+            </w:r>
+          </w:p>
+        </w:tc>
+        <w:tc>
+          <w:tcPr/>
+          <w:p>
+            <w:pPr>
+              <w:pStyle w:val="Compact"/>
+            </w:pPr>
+            <w:r>
+              <w:t xml:space="preserve">Excess lipid content</w:t>
+            </w:r>
+          </w:p>
+        </w:tc>
+        <w:tc>
+          <w:tcPr/>
+          <w:p>
+            <w:pPr>
+              <w:pStyle w:val="Compact"/>
+            </w:pPr>
+            <w:r>
+              <w:t xml:space="preserve">Reduce total lipid to 50%; increase hydrophilic fillers</w:t>
+            </w:r>
+          </w:p>
+        </w:tc>
+      </w:tr>
+    </w:tbl>
+    <w:bookmarkEnd w:id="46"/>
+    <w:bookmarkStart w:id="47" w:name="physical-issues"/>
+    <w:p>
+      <w:pPr>
+        <w:pStyle w:val="Heading3"/>
+      </w:pPr>
+      <w:r>
+        <w:t xml:space="preserve">8.3 Physical Issues</w:t>
+      </w:r>
+    </w:p>
+    <w:tbl>
+      <w:tblPr>
+        <w:tblStyle w:val="Table"/>
+        <w:tblW w:type="auto" w:w="0"/>
+        <w:tblLook w:firstRow="1" w:lastRow="0" w:firstColumn="0" w:lastColumn="0" w:noHBand="0" w:noVBand="0" w:val="0020"/>
+      </w:tblPr>
+      <w:tblGrid>
+        <w:gridCol w:w="2640"/>
+        <w:gridCol w:w="2640"/>
+        <w:gridCol w:w="2640"/>
+      </w:tblGrid>
+      <w:tr>
+        <w:trPr>
+          <w:tblHeader w:val="on"/>
+        </w:trPr>
+        <w:tc>
+          <w:tcPr/>
+          <w:p>
+            <w:pPr>
+              <w:pStyle w:val="Compact"/>
+            </w:pPr>
+            <w:r>
+              <w:t xml:space="preserve">Problem</w:t>
+            </w:r>
+          </w:p>
+        </w:tc>
+        <w:tc>
+          <w:tcPr/>
+          <w:p>
+            <w:pPr>
+              <w:pStyle w:val="Compact"/>
+            </w:pPr>
+            <w:r>
+              <w:t xml:space="preserve">Likely Cause</w:t>
+            </w:r>
+          </w:p>
+        </w:tc>
+        <w:tc>
+          <w:tcPr/>
+          <w:p>
+            <w:pPr>
+              <w:pStyle w:val="Compact"/>
+            </w:pPr>
+            <w:r>
+              <w:t xml:space="preserve">Solution</w:t>
+            </w:r>
+          </w:p>
+        </w:tc>
+      </w:tr>
+      <w:tr>
+        <w:tc>
+          <w:tcPr/>
+          <w:p>
+            <w:pPr>
+              <w:pStyle w:val="Compact"/>
+            </w:pPr>
+            <w:r>
+              <w:t xml:space="preserve">Poor flow</w:t>
+            </w:r>
+          </w:p>
+        </w:tc>
+        <w:tc>
+          <w:tcPr/>
+          <w:p>
+            <w:pPr>
+              <w:pStyle w:val="Compact"/>
+            </w:pPr>
+            <w:r>
+              <w:t xml:space="preserve">Excess fines or sticky granules</w:t>
+            </w:r>
+          </w:p>
+        </w:tc>
+        <w:tc>
+          <w:tcPr/>
+          <w:p>
+            <w:pPr>
+              <w:pStyle w:val="Compact"/>
+            </w:pPr>
+            <w:r>
+              <w:t xml:space="preserve">Increase silicon dioxide to 3%; ensure complete cooling before milling</w:t>
+            </w:r>
+          </w:p>
+        </w:tc>
+      </w:tr>
+      <w:tr>
+        <w:tc>
+          <w:tcPr/>
+          <w:p>
+            <w:pPr>
+              <w:pStyle w:val="Compact"/>
+            </w:pPr>
+            <w:r>
+              <w:t xml:space="preserve">Sticking to punches</w:t>
+            </w:r>
+          </w:p>
+        </w:tc>
+        <w:tc>
+          <w:tcPr/>
+          <w:p>
+            <w:pPr>
+              <w:pStyle w:val="Compact"/>
+            </w:pPr>
+            <w:r>
+              <w:t xml:space="preserve">Low melting lipid softening</w:t>
+            </w:r>
+          </w:p>
+        </w:tc>
+        <w:tc>
+          <w:tcPr/>
+          <w:p>
+            <w:pPr>
+              <w:pStyle w:val="Compact"/>
+            </w:pPr>
+            <w:r>
+              <w:t xml:space="preserve">Reduce Precirol; increase Compritol; keep compression area cool</w:t>
+            </w:r>
+          </w:p>
+        </w:tc>
+      </w:tr>
+      <w:tr>
+        <w:tc>
+          <w:tcPr/>
+          <w:p>
+            <w:pPr>
+              <w:pStyle w:val="Compact"/>
+            </w:pPr>
+            <w:r>
+              <w:t xml:space="preserve">Capping/lamination</w:t>
+            </w:r>
+          </w:p>
+        </w:tc>
+        <w:tc>
+          <w:tcPr/>
+          <w:p>
+            <w:pPr>
+              <w:pStyle w:val="Compact"/>
+            </w:pPr>
+            <w:r>
+              <w:t xml:space="preserve">Air entrapment or excess lubricant</w:t>
+            </w:r>
+          </w:p>
+        </w:tc>
+        <w:tc>
+          <w:tcPr/>
+          <w:p>
+            <w:pPr>
+              <w:pStyle w:val="Compact"/>
+            </w:pPr>
+            <w:r>
+              <w:t xml:space="preserve">Reduce mixing speed during melt; reduce mag stearate blend time</w:t>
+            </w:r>
+          </w:p>
+        </w:tc>
+      </w:tr>
+      <w:tr>
+        <w:tc>
+          <w:tcPr/>
+          <w:p>
+            <w:pPr>
+              <w:pStyle w:val="Compact"/>
+            </w:pPr>
+            <w:r>
+              <w:t xml:space="preserve">Weight variation</w:t>
+            </w:r>
+          </w:p>
+        </w:tc>
+        <w:tc>
+          <w:tcPr/>
+          <w:p>
+            <w:pPr>
+              <w:pStyle w:val="Compact"/>
+            </w:pPr>
+            <w:r>
+              <w:t xml:space="preserve">Poor granule flow</w:t>
+            </w:r>
+          </w:p>
+        </w:tc>
+        <w:tc>
+          <w:tcPr/>
+          <w:p>
+            <w:pPr>
+              <w:pStyle w:val="Compact"/>
+            </w:pPr>
+            <w:r>
+              <w:t xml:space="preserve">Improve particle size distribution; increase glidant</w:t>
+            </w:r>
+          </w:p>
+        </w:tc>
+      </w:tr>
+    </w:tbl>
+    <w:p>
+      <w:r>
+        <w:pict>
+          <v:rect style="width:0;height:1.5pt" o:hralign="center" o:hrstd="t" o:hr="t"/>
+        </w:pict>
+      </w:r>
+    </w:p>
+    <w:bookmarkEnd w:id="47"/>
+    <w:bookmarkEnd w:id="48"/>
+    <w:bookmarkStart w:id="49" w:name="scale-up-considerations"/>
+    <w:p>
+      <w:pPr>
+        <w:pStyle w:val="Heading2"/>
+      </w:pPr>
+      <w:r>
+        <w:t xml:space="preserve">9. Scale-Up Considerations</w:t>
+      </w:r>
+    </w:p>
+    <w:p>
+      <w:pPr>
+        <w:pStyle w:val="FirstParagraph"/>
+      </w:pPr>
+      <w:r>
+        <w:rPr>
+          <w:b/>
+          <w:bCs/>
+        </w:rPr>
+        <w:t xml:space="preserve">Critical Scale-Up Parameters:</w:t>
+      </w:r>
+    </w:p>
+    <w:p>
+      <w:pPr>
+        <w:pStyle w:val="Compact"/>
+        <w:numPr>
+          <w:ilvl w:val="0"/>
+          <w:numId w:val="1016"/>
+        </w:numPr>
+      </w:pPr>
+      <w:r>
+        <w:rPr>
+          <w:b/>
+          <w:bCs/>
+        </w:rPr>
+        <w:t xml:space="preserve">Heat transfer:</w:t>
+      </w:r>
+      <w:r>
+        <w:t xml:space="preserve"> </w:t>
+      </w:r>
+      <w:r>
+        <w:t xml:space="preserve">Larger batches have temperature gradients; use jacketed equipment with good mixing</w:t>
+      </w:r>
+    </w:p>
+    <w:p>
+      <w:pPr>
+        <w:pStyle w:val="Compact"/>
+        <w:numPr>
+          <w:ilvl w:val="0"/>
+          <w:numId w:val="1016"/>
+        </w:numPr>
+      </w:pPr>
+      <w:r>
+        <w:rPr>
+          <w:b/>
+          <w:bCs/>
+        </w:rPr>
+        <w:t xml:space="preserve">Mixing efficiency:</w:t>
+      </w:r>
+      <w:r>
+        <w:t xml:space="preserve"> </w:t>
+      </w:r>
+      <w:r>
+        <w:t xml:space="preserve">Impeller design and speed must be scaled appropriately</w:t>
+      </w:r>
+    </w:p>
+    <w:p>
+      <w:pPr>
+        <w:pStyle w:val="Compact"/>
+        <w:numPr>
+          <w:ilvl w:val="0"/>
+          <w:numId w:val="1016"/>
+        </w:numPr>
+      </w:pPr>
+      <w:r>
+        <w:rPr>
+          <w:b/>
+          <w:bCs/>
+        </w:rPr>
+        <w:t xml:space="preserve">Cooling rate:</w:t>
+      </w:r>
+      <w:r>
+        <w:t xml:space="preserve"> </w:t>
+      </w:r>
+      <w:r>
+        <w:t xml:space="preserve">Larger batches cool more slowly; may affect crystal form</w:t>
+      </w:r>
+    </w:p>
+    <w:p>
+      <w:pPr>
+        <w:pStyle w:val="Compact"/>
+        <w:numPr>
+          <w:ilvl w:val="0"/>
+          <w:numId w:val="1016"/>
+        </w:numPr>
+      </w:pPr>
+      <w:r>
+        <w:rPr>
+          <w:b/>
+          <w:bCs/>
+        </w:rPr>
+        <w:t xml:space="preserve">Granulation:</w:t>
+      </w:r>
+      <w:r>
+        <w:t xml:space="preserve"> </w:t>
+      </w:r>
+      <w:r>
+        <w:t xml:space="preserve">Mill capacity and screen size may need adjustment</w:t>
+      </w:r>
+    </w:p>
+    <w:tbl>
+      <w:tblPr>
+        <w:tblStyle w:val="Table"/>
+        <w:tblW w:type="auto" w:w="0"/>
+        <w:tblLook w:firstRow="1" w:lastRow="0" w:firstColumn="0" w:lastColumn="0" w:noHBand="0" w:noVBand="0" w:val="0020"/>
+      </w:tblPr>
+      <w:tblGrid>
+        <w:gridCol w:w="2640"/>
+        <w:gridCol w:w="2640"/>
+        <w:gridCol w:w="2640"/>
+      </w:tblGrid>
+      <w:tr>
+        <w:trPr>
+          <w:tblHeader w:val="on"/>
+        </w:trPr>
+        <w:tc>
+          <w:tcPr/>
+          <w:p>
+            <w:pPr>
+              <w:pStyle w:val="Compact"/>
+            </w:pPr>
+            <w:r>
+              <w:t xml:space="preserve">Batch Size</w:t>
+            </w:r>
+          </w:p>
+        </w:tc>
+        <w:tc>
+          <w:tcPr/>
+          <w:p>
+            <w:pPr>
+              <w:pStyle w:val="Compact"/>
+            </w:pPr>
+            <w:r>
+              <w:t xml:space="preserve">Equipment</w:t>
+            </w:r>
+          </w:p>
+        </w:tc>
+        <w:tc>
+          <w:tcPr/>
+          <w:p>
+            <w:pPr>
+              <w:pStyle w:val="Compact"/>
+            </w:pPr>
+            <w:r>
+              <w:t xml:space="preserve">Considerations</w:t>
+            </w:r>
+          </w:p>
+        </w:tc>
+      </w:tr>
+      <w:tr>
+        <w:tc>
+          <w:tcPr/>
+          <w:p>
+            <w:pPr>
+              <w:pStyle w:val="Compact"/>
+            </w:pPr>
+            <w:r>
+              <w:t xml:space="preserve">Lab (25-100g)</w:t>
+            </w:r>
+          </w:p>
+        </w:tc>
+        <w:tc>
+          <w:tcPr/>
+          <w:p>
+            <w:pPr>
+              <w:pStyle w:val="Compact"/>
+            </w:pPr>
+            <w:r>
+              <w:t xml:space="preserve">Hot plate + beaker or small jacketed vessel</w:t>
+            </w:r>
+          </w:p>
+        </w:tc>
+        <w:tc>
+          <w:tcPr/>
+          <w:p>
+            <w:pPr>
+              <w:pStyle w:val="Compact"/>
+            </w:pPr>
+            <w:r>
+              <w:t xml:space="preserve">Manual process; good for development</w:t>
+            </w:r>
+          </w:p>
+        </w:tc>
+      </w:tr>
+      <w:tr>
+        <w:tc>
+          <w:tcPr/>
+          <w:p>
+            <w:pPr>
+              <w:pStyle w:val="Compact"/>
+            </w:pPr>
+            <w:r>
+              <w:t xml:space="preserve">Pilot (1-5 kg)</w:t>
+            </w:r>
+          </w:p>
+        </w:tc>
+        <w:tc>
+          <w:tcPr/>
+          <w:p>
+            <w:pPr>
+              <w:pStyle w:val="Compact"/>
+            </w:pPr>
+            <w:r>
+              <w:t xml:space="preserve">Jacketed planetary mixer or high-shear granulator with heating</w:t>
+            </w:r>
+          </w:p>
+        </w:tc>
+        <w:tc>
+          <w:tcPr/>
+          <w:p>
+            <w:pPr>
+              <w:pStyle w:val="Compact"/>
+            </w:pPr>
+            <w:r>
+              <w:t xml:space="preserve">Validate process parameters; establish CPPs</w:t>
+            </w:r>
+          </w:p>
+        </w:tc>
+      </w:tr>
+      <w:tr>
+        <w:tc>
+          <w:tcPr/>
+          <w:p>
+            <w:pPr>
+              <w:pStyle w:val="Compact"/>
+            </w:pPr>
+            <w:r>
+              <w:t xml:space="preserve">Production (10-100 kg)</w:t>
+            </w:r>
+          </w:p>
+        </w:tc>
+        <w:tc>
+          <w:tcPr/>
+          <w:p>
+            <w:pPr>
+              <w:pStyle w:val="Compact"/>
+            </w:pPr>
+            <w:r>
+              <w:t xml:space="preserve">Large-scale melt granulator (e.g., Lödige) or twin-screw extruder</w:t>
+            </w:r>
+          </w:p>
+        </w:tc>
+        <w:tc>
+          <w:tcPr/>
+          <w:p>
+            <w:pPr>
+              <w:pStyle w:val="Compact"/>
+            </w:pPr>
+            <w:r>
+              <w:t xml:space="preserve">May switch to continuous processing; full process validation required</w:t>
+            </w:r>
+          </w:p>
+        </w:tc>
+      </w:tr>
+    </w:tbl>
+    <w:p>
+      <w:r>
+        <w:pict>
+          <v:rect style="width:0;height:1.5pt" o:hralign="center" o:hrstd="t" o:hr="t"/>
+        </w:pict>
+      </w:r>
+    </w:p>
+    <w:bookmarkEnd w:id="49"/>
+    <w:bookmarkStart w:id="51" w:name="preclinical-testing-recommendations"/>
+    <w:p>
+      <w:pPr>
+        <w:pStyle w:val="Heading2"/>
+      </w:pPr>
+      <w:r>
         <w:t xml:space="preserve">10. Preclinical Testing Recommendations</w:t>
       </w:r>
     </w:p>
-    <w:bookmarkStart w:id="38" w:name="X860a3097e3b10883b1e681c370b23a082da3271"/>
+    <w:bookmarkStart w:id="50" w:name="X860a3097e3b10883b1e681c370b23a082da3271"/>
     <w:p>
       <w:pPr>
         <w:pStyle w:val="Heading3"/>
@@ -5891,7 +7412,7 @@
         <w:pStyle w:val="Compact"/>
         <w:numPr>
           <w:ilvl w:val="0"/>
-          <w:numId w:val="1016"/>
+          <w:numId w:val="1017"/>
         </w:numPr>
       </w:pPr>
       <w:r>
@@ -5903,7 +7424,7 @@
         <w:pStyle w:val="Compact"/>
         <w:numPr>
           <w:ilvl w:val="0"/>
-          <w:numId w:val="1016"/>
+          <w:numId w:val="1017"/>
         </w:numPr>
       </w:pPr>
       <w:r>
@@ -5915,7 +7436,7 @@
         <w:pStyle w:val="Compact"/>
         <w:numPr>
           <w:ilvl w:val="0"/>
-          <w:numId w:val="1016"/>
+          <w:numId w:val="1017"/>
         </w:numPr>
       </w:pPr>
       <w:r>
@@ -5993,73 +7514,11 @@
         <w:pStyle w:val="Compact"/>
         <w:numPr>
           <w:ilvl w:val="0"/>
-          <w:numId w:val="1017"/>
+          <w:numId w:val="1018"/>
         </w:numPr>
       </w:pPr>
       <w:r>
         <w:t xml:space="preserve">ER formulation shows delayed Tmax (≥2 hours) vs. IR solution</w:t>
-      </w:r>
-    </w:p>
-    <w:p>
-      <w:pPr>
-        <w:pStyle w:val="Compact"/>
-        <w:numPr>
-          <w:ilvl w:val="0"/>
-          <w:numId w:val="1017"/>
-        </w:numPr>
-      </w:pPr>
-      <w:r>
-        <w:t xml:space="preserve">ER formulation shows reduced Cmax (≥30% lower) vs. IR at equivalent dose</w:t>
-      </w:r>
-    </w:p>
-    <w:p>
-      <w:pPr>
-        <w:pStyle w:val="Compact"/>
-        <w:numPr>
-          <w:ilvl w:val="0"/>
-          <w:numId w:val="1017"/>
-        </w:numPr>
-      </w:pPr>
-      <w:r>
-        <w:t xml:space="preserve">Food effect on Cmax is &lt;2-fold</w:t>
-      </w:r>
-    </w:p>
-    <w:p>
-      <w:pPr>
-        <w:pStyle w:val="Compact"/>
-        <w:numPr>
-          <w:ilvl w:val="0"/>
-          <w:numId w:val="1017"/>
-        </w:numPr>
-      </w:pPr>
-      <w:r>
-        <w:t xml:space="preserve">AUC is ≥70% of IR solution (acceptable bioavailability)</w:t>
-      </w:r>
-    </w:p>
-    <w:p>
-      <w:r>
-        <w:pict>
-          <v:rect style="width:0;height:1.5pt" o:hralign="center" o:hrstd="t" o:hr="t"/>
-        </w:pict>
-      </w:r>
-    </w:p>
-    <w:bookmarkEnd w:id="38"/>
-    <w:bookmarkEnd w:id="39"/>
-    <w:bookmarkStart w:id="40" w:name="documentation-and-batch-records"/>
-    <w:p>
-      <w:pPr>
-        <w:pStyle w:val="Heading2"/>
-      </w:pPr>
-      <w:r>
-        <w:t xml:space="preserve">11. Documentation and Batch Records</w:t>
-      </w:r>
-    </w:p>
-    <w:p>
-      <w:pPr>
-        <w:pStyle w:val="FirstParagraph"/>
-      </w:pPr>
-      <w:r>
-        <w:t xml:space="preserve">For each batch, document:</w:t>
       </w:r>
     </w:p>
     <w:p>
@@ -6071,7 +7530,7 @@
         </w:numPr>
       </w:pPr>
       <w:r>
-        <w:t xml:space="preserve">Batch number and date</w:t>
+        <w:t xml:space="preserve">ER formulation shows reduced Cmax (≥30% lower) vs. IR at equivalent dose</w:t>
       </w:r>
     </w:p>
     <w:p>
@@ -6083,7 +7542,7 @@
         </w:numPr>
       </w:pPr>
       <w:r>
-        <w:t xml:space="preserve">All component weights (target and actual)</w:t>
+        <w:t xml:space="preserve">Food effect on Cmax is &lt;2-fold</w:t>
       </w:r>
     </w:p>
     <w:p>
@@ -6095,7 +7554,33 @@
         </w:numPr>
       </w:pPr>
       <w:r>
-        <w:t xml:space="preserve">Temperature log during melt granulation</w:t>
+        <w:t xml:space="preserve">AUC is ≥70% of IR solution (acceptable bioavailability)</w:t>
+      </w:r>
+    </w:p>
+    <w:p>
+      <w:r>
+        <w:pict>
+          <v:rect style="width:0;height:1.5pt" o:hralign="center" o:hrstd="t" o:hr="t"/>
+        </w:pict>
+      </w:r>
+    </w:p>
+    <w:bookmarkEnd w:id="50"/>
+    <w:bookmarkEnd w:id="51"/>
+    <w:bookmarkStart w:id="52" w:name="documentation-and-batch-records"/>
+    <w:p>
+      <w:pPr>
+        <w:pStyle w:val="Heading2"/>
+      </w:pPr>
+      <w:r>
+        <w:t xml:space="preserve">11. Documentation and Batch Records</w:t>
+      </w:r>
+    </w:p>
+    <w:p>
+      <w:pPr>
+        <w:pStyle w:val="FirstParagraph"/>
+      </w:pPr>
+      <w:r>
+        <w:t xml:space="preserve">For each batch, document:</w:t>
       </w:r>
     </w:p>
     <w:p>
@@ -6103,11 +7588,11 @@
         <w:pStyle w:val="Compact"/>
         <w:numPr>
           <w:ilvl w:val="0"/>
-          <w:numId w:val="1018"/>
+          <w:numId w:val="1019"/>
         </w:numPr>
       </w:pPr>
       <w:r>
-        <w:t xml:space="preserve">Cooling time and conditions</w:t>
+        <w:t xml:space="preserve">Batch number and date</w:t>
       </w:r>
     </w:p>
     <w:p>
@@ -6115,11 +7600,11 @@
         <w:pStyle w:val="Compact"/>
         <w:numPr>
           <w:ilvl w:val="0"/>
-          <w:numId w:val="1018"/>
+          <w:numId w:val="1019"/>
         </w:numPr>
       </w:pPr>
       <w:r>
-        <w:t xml:space="preserve">Granule particle size distribution</w:t>
+        <w:t xml:space="preserve">All component weights (target and actual)</w:t>
       </w:r>
     </w:p>
     <w:p>
@@ -6127,11 +7612,11 @@
         <w:pStyle w:val="Compact"/>
         <w:numPr>
           <w:ilvl w:val="0"/>
-          <w:numId w:val="1018"/>
+          <w:numId w:val="1019"/>
         </w:numPr>
       </w:pPr>
       <w:r>
-        <w:t xml:space="preserve">Blend uniformity results</w:t>
+        <w:t xml:space="preserve">Temperature log during melt granulation</w:t>
       </w:r>
     </w:p>
     <w:p>
@@ -6139,11 +7624,11 @@
         <w:pStyle w:val="Compact"/>
         <w:numPr>
           <w:ilvl w:val="0"/>
-          <w:numId w:val="1018"/>
+          <w:numId w:val="1019"/>
         </w:numPr>
       </w:pPr>
       <w:r>
-        <w:t xml:space="preserve">Compression/encapsulation parameters</w:t>
+        <w:t xml:space="preserve">Cooling time and conditions</w:t>
       </w:r>
     </w:p>
     <w:p>
@@ -6151,11 +7636,11 @@
         <w:pStyle w:val="Compact"/>
         <w:numPr>
           <w:ilvl w:val="0"/>
-          <w:numId w:val="1018"/>
+          <w:numId w:val="1019"/>
         </w:numPr>
       </w:pPr>
       <w:r>
-        <w:t xml:space="preserve">In-process test results</w:t>
+        <w:t xml:space="preserve">Granule particle size distribution</w:t>
       </w:r>
     </w:p>
     <w:p>
@@ -6163,11 +7648,11 @@
         <w:pStyle w:val="Compact"/>
         <w:numPr>
           <w:ilvl w:val="0"/>
-          <w:numId w:val="1018"/>
+          <w:numId w:val="1019"/>
         </w:numPr>
       </w:pPr>
       <w:r>
-        <w:t xml:space="preserve">Finished product test results</w:t>
+        <w:t xml:space="preserve">Blend uniformity results</w:t>
       </w:r>
     </w:p>
     <w:p>
@@ -6175,11 +7660,11 @@
         <w:pStyle w:val="Compact"/>
         <w:numPr>
           <w:ilvl w:val="0"/>
-          <w:numId w:val="1018"/>
+          <w:numId w:val="1019"/>
         </w:numPr>
       </w:pPr>
       <w:r>
-        <w:t xml:space="preserve">Any deviations and corrective actions</w:t>
+        <w:t xml:space="preserve">Compression/encapsulation parameters</w:t>
       </w:r>
     </w:p>
     <w:p>
@@ -6187,7 +7672,43 @@
         <w:pStyle w:val="Compact"/>
         <w:numPr>
           <w:ilvl w:val="0"/>
-          <w:numId w:val="1018"/>
+          <w:numId w:val="1019"/>
+        </w:numPr>
+      </w:pPr>
+      <w:r>
+        <w:t xml:space="preserve">In-process test results</w:t>
+      </w:r>
+    </w:p>
+    <w:p>
+      <w:pPr>
+        <w:pStyle w:val="Compact"/>
+        <w:numPr>
+          <w:ilvl w:val="0"/>
+          <w:numId w:val="1019"/>
+        </w:numPr>
+      </w:pPr>
+      <w:r>
+        <w:t xml:space="preserve">Finished product test results</w:t>
+      </w:r>
+    </w:p>
+    <w:p>
+      <w:pPr>
+        <w:pStyle w:val="Compact"/>
+        <w:numPr>
+          <w:ilvl w:val="0"/>
+          <w:numId w:val="1019"/>
+        </w:numPr>
+      </w:pPr>
+      <w:r>
+        <w:t xml:space="preserve">Any deviations and corrective actions</w:t>
+      </w:r>
+    </w:p>
+    <w:p>
+      <w:pPr>
+        <w:pStyle w:val="Compact"/>
+        <w:numPr>
+          <w:ilvl w:val="0"/>
+          <w:numId w:val="1019"/>
         </w:numPr>
       </w:pPr>
       <w:r>
@@ -6201,8 +7722,8 @@
         </w:pict>
       </w:r>
     </w:p>
-    <w:bookmarkEnd w:id="40"/>
-    <w:bookmarkStart w:id="43" w:name="appendices"/>
+    <w:bookmarkEnd w:id="52"/>
+    <w:bookmarkStart w:id="55" w:name="appendices"/>
     <w:p>
       <w:pPr>
         <w:pStyle w:val="Heading2"/>
@@ -6211,7 +7732,7 @@
         <w:t xml:space="preserve">12. Appendices</w:t>
       </w:r>
     </w:p>
-    <w:bookmarkStart w:id="41" w:name="X80b6dc168564375530cc8279dccf7d26cb2544a"/>
+    <w:bookmarkStart w:id="53" w:name="X80b6dc168564375530cc8279dccf7d26cb2544a"/>
     <w:p>
       <w:pPr>
         <w:pStyle w:val="Heading3"/>
@@ -6450,8 +7971,8 @@
         </w:tc>
       </w:tr>
     </w:tbl>
-    <w:bookmarkEnd w:id="41"/>
-    <w:bookmarkStart w:id="42" w:name="Xb7151b0740181a1e91bfc49b81bc8addff8da22"/>
+    <w:bookmarkEnd w:id="53"/>
+    <w:bookmarkStart w:id="54" w:name="Xb7151b0740181a1e91bfc49b81bc8addff8da22"/>
     <w:p>
       <w:pPr>
         <w:pStyle w:val="Heading3"/>
@@ -6751,9 +8272,9 @@
         <w:t xml:space="preserve">This protocol is for development and compounding use. Consult with qualified pharmaceutical scientists and regulatory experts before proceeding to clinical use.</w:t>
       </w:r>
     </w:p>
-    <w:bookmarkEnd w:id="42"/>
-    <w:bookmarkEnd w:id="43"/>
-    <w:bookmarkEnd w:id="44"/>
+    <w:bookmarkEnd w:id="54"/>
+    <w:bookmarkEnd w:id="55"/>
+    <w:bookmarkEnd w:id="56"/>
     <w:sectPr>
       <w:footnotePr>
         <w:numRestart w:val="eachSect"/>
@@ -7284,12 +8805,6 @@
     <w:abstractNumId w:val="991"/>
   </w:num>
   <w:num w:numId="1014">
-    <w:abstractNumId w:val="991"/>
-  </w:num>
-  <w:num w:numId="1015">
-    <w:abstractNumId w:val="991"/>
-  </w:num>
-  <w:num w:numId="1016">
     <w:abstractNumId w:val="99201"/>
     <w:lvlOverride w:ilvl="0">
       <w:startOverride w:val="1"/>
@@ -7319,10 +8834,46 @@
       <w:startOverride w:val="1"/>
     </w:lvlOverride>
   </w:num>
-  <w:num w:numId="1017">
+  <w:num w:numId="1015">
     <w:abstractNumId w:val="991"/>
   </w:num>
+  <w:num w:numId="1016">
+    <w:abstractNumId w:val="991"/>
+  </w:num>
+  <w:num w:numId="1017">
+    <w:abstractNumId w:val="99201"/>
+    <w:lvlOverride w:ilvl="0">
+      <w:startOverride w:val="1"/>
+    </w:lvlOverride>
+    <w:lvlOverride w:ilvl="1">
+      <w:startOverride w:val="1"/>
+    </w:lvlOverride>
+    <w:lvlOverride w:ilvl="2">
+      <w:startOverride w:val="1"/>
+    </w:lvlOverride>
+    <w:lvlOverride w:ilvl="3">
+      <w:startOverride w:val="1"/>
+    </w:lvlOverride>
+    <w:lvlOverride w:ilvl="4">
+      <w:startOverride w:val="1"/>
+    </w:lvlOverride>
+    <w:lvlOverride w:ilvl="5">
+      <w:startOverride w:val="1"/>
+    </w:lvlOverride>
+    <w:lvlOverride w:ilvl="6">
+      <w:startOverride w:val="1"/>
+    </w:lvlOverride>
+    <w:lvlOverride w:ilvl="7">
+      <w:startOverride w:val="1"/>
+    </w:lvlOverride>
+    <w:lvlOverride w:ilvl="8">
+      <w:startOverride w:val="1"/>
+    </w:lvlOverride>
+  </w:num>
   <w:num w:numId="1018">
+    <w:abstractNumId w:val="991"/>
+  </w:num>
+  <w:num w:numId="1019">
     <w:abstractNumId w:val="991"/>
   </w:num>
 </w:numbering>

</xml_diff>